<commit_message>
Changed phrasing and color scheme
</commit_message>
<xml_diff>
--- a/ScottGreen_2018.docx
+++ b/ScottGreen_2018.docx
@@ -7,7 +7,7 @@
         <w:tblStyle w:val="TableGrid"/>
         <w:tblW w:w="11005" w:type="dxa"/>
         <w:jc w:val="left"/>
-        <w:tblInd w:w="0" w:type="dxa"/>
+        <w:tblInd w:w="-138" w:type="dxa"/>
         <w:tblCellMar>
           <w:top w:w="0" w:type="dxa"/>
           <w:left w:w="138" w:type="dxa"/>
@@ -51,12 +51,12 @@
                     <wp:anchor behindDoc="1" distT="0" distB="0" distL="114300" distR="114300" simplePos="0" locked="0" layoutInCell="1" allowOverlap="1" relativeHeight="2">
                       <wp:simplePos x="0" y="0"/>
                       <wp:positionH relativeFrom="column">
-                        <wp:posOffset>-3285490</wp:posOffset>
+                        <wp:posOffset>-3077845</wp:posOffset>
                       </wp:positionH>
                       <wp:positionV relativeFrom="paragraph">
                         <wp:posOffset>-456565</wp:posOffset>
                       </wp:positionV>
-                      <wp:extent cx="2635250" cy="10065385"/>
+                      <wp:extent cx="2635885" cy="10066020"/>
                       <wp:effectExtent l="0" t="0" r="0" b="0"/>
                       <wp:wrapNone/>
                       <wp:docPr id="1" name="Rectangle 11"/>
@@ -67,7 +67,7 @@
                             <wps:spPr>
                               <a:xfrm>
                                 <a:off x="0" y="0"/>
-                                <a:ext cx="2634480" cy="10064880"/>
+                                <a:ext cx="2635200" cy="10065240"/>
                               </a:xfrm>
                               <a:prstGeom prst="rect">
                                 <a:avLst/>
@@ -94,7 +94,7 @@
                 </mc:Choice>
                 <mc:Fallback>
                   <w:pict>
-                    <v:rect id="shape_0" ID="Rectangle 11" fillcolor="#59b0b9" stroked="f" style="position:absolute;margin-left:-258.7pt;margin-top:-35.95pt;width:207.4pt;height:792.45pt">
+                    <v:rect id="shape_0" ID="Rectangle 11" fillcolor="#59b0b9" stroked="f" style="position:absolute;margin-left:-242.35pt;margin-top:-35.95pt;width:207.45pt;height:792.5pt">
                       <w10:wrap type="none"/>
                       <v:fill o:detectmouseclick="t" type="solid" color2="#a64f46"/>
                       <v:stroke color="#3465a4" joinstyle="round" endcap="flat"/>
@@ -102,6 +102,303 @@
                   </w:pict>
                 </mc:Fallback>
               </mc:AlternateContent>
+              <mc:AlternateContent>
+                <mc:Choice Requires="wps">
+                  <w:drawing>
+                    <wp:anchor behindDoc="1" distT="0" distB="0" distL="114300" distR="114300" simplePos="0" locked="0" layoutInCell="1" allowOverlap="1" relativeHeight="3">
+                      <wp:simplePos x="0" y="0"/>
+                      <wp:positionH relativeFrom="column">
+                        <wp:posOffset>0</wp:posOffset>
+                      </wp:positionH>
+                      <wp:positionV relativeFrom="paragraph">
+                        <wp:posOffset>635</wp:posOffset>
+                      </wp:positionV>
+                      <wp:extent cx="2662555" cy="10066020"/>
+                      <wp:effectExtent l="0" t="0" r="0" b="0"/>
+                      <wp:wrapNone/>
+                      <wp:docPr id="2" name="Rectangle 11"/>
+                      <a:graphic xmlns:a="http://schemas.openxmlformats.org/drawingml/2006/main">
+                        <a:graphicData uri="http://schemas.microsoft.com/office/word/2010/wordprocessingShape">
+                          <wps:wsp>
+                            <wps:cNvSpPr/>
+                            <wps:spPr>
+                              <a:xfrm>
+                                <a:off x="0" y="0"/>
+                                <a:ext cx="2661840" cy="10065240"/>
+                              </a:xfrm>
+                              <a:prstGeom prst="rect">
+                                <a:avLst/>
+                              </a:prstGeom>
+                              <a:solidFill>
+                                <a:srgbClr val="4abdac"/>
+                              </a:solidFill>
+                              <a:ln>
+                                <a:noFill/>
+                              </a:ln>
+                            </wps:spPr>
+                            <wps:style>
+                              <a:lnRef idx="0"/>
+                              <a:fillRef idx="0"/>
+                              <a:effectRef idx="0"/>
+                              <a:fontRef idx="minor"/>
+                            </wps:style>
+                            <wps:txbx>
+                              <w:txbxContent>
+                                <w:p>
+                                  <w:pPr>
+                                    <w:overflowPunct w:val="false"/>
+                                    <w:spacing w:before="0" w:after="0" w:lineRule="auto" w:line="240"/>
+                                    <w:jc w:val="left"/>
+                                    <w:rPr/>
+                                  </w:pPr>
+                                  <w:r>
+                                    <w:rPr>
+                                      <w:sz w:val="36"/>
+                                      <w:rFonts w:ascii="Calibri" w:hAnsi="Calibri" w:asciiTheme="minorHAnsi" w:cstheme="minorBidi" w:hAnsiTheme="minorHAnsi"/>
+                                    </w:rPr>
+                                    <w:t xml:space="preserve">        </w:t>
+                                  </w:r>
+                                  <w:r>
+                                    <w:rPr>
+                                      <w:b/>
+                                      <w:bCs/>
+                                      <w:sz w:val="20"/>
+                                      <w:szCs w:val="20"/>
+                                      <w:rFonts w:asciiTheme="minorHAnsi" w:cstheme="minorBidi" w:eastAsiaTheme="minorHAnsi" w:hAnsiTheme="minorHAnsi"/>
+                                    </w:rPr>
+                                    <w:t xml:space="preserve">                          </w:t>
+                                  </w:r>
+                                </w:p>
+                              </w:txbxContent>
+                            </wps:txbx>
+                            <wps:bodyPr lIns="90000" rIns="90000" tIns="45000" bIns="45000">
+                              <a:noAutofit/>
+                            </wps:bodyPr>
+                          </wps:wsp>
+                        </a:graphicData>
+                      </a:graphic>
+                    </wp:anchor>
+                  </w:drawing>
+                </mc:Choice>
+                <mc:Fallback>
+                  <w:pict>
+                    <v:rect id="shape_0" ID="Rectangle 11" fillcolor="#4abdac" stroked="f" style="position:absolute;margin-left:0pt;margin-top:0pt;width:209.55pt;height:792.5pt">
+                      <v:textbox>
+                        <w:txbxContent>
+                          <w:p>
+                            <w:pPr>
+                              <w:overflowPunct w:val="false"/>
+                              <w:spacing w:before="0" w:after="0" w:lineRule="auto" w:line="240"/>
+                              <w:jc w:val="left"/>
+                              <w:rPr/>
+                            </w:pPr>
+                            <w:r>
+                              <w:rPr>
+                                <w:sz w:val="36"/>
+                                <w:rFonts w:ascii="Calibri" w:hAnsi="Calibri" w:asciiTheme="minorHAnsi" w:cstheme="minorBidi" w:hAnsiTheme="minorHAnsi"/>
+                              </w:rPr>
+                              <w:t xml:space="preserve">        </w:t>
+                            </w:r>
+                            <w:r>
+                              <w:rPr>
+                                <w:b/>
+                                <w:bCs/>
+                                <w:sz w:val="20"/>
+                                <w:szCs w:val="20"/>
+                                <w:rFonts w:asciiTheme="minorHAnsi" w:cstheme="minorBidi" w:eastAsiaTheme="minorHAnsi" w:hAnsiTheme="minorHAnsi"/>
+                              </w:rPr>
+                              <w:t xml:space="preserve">                          </w:t>
+                            </w:r>
+                          </w:p>
+                        </w:txbxContent>
+                      </v:textbox>
+                      <w10:wrap type="square"/>
+                      <v:fill o:detectmouseclick="t" type="solid" color2="#b54253"/>
+                      <v:stroke color="#3465a4" joinstyle="round" endcap="flat"/>
+                    </v:rect>
+                  </w:pict>
+                </mc:Fallback>
+              </mc:AlternateContent>
+              <w:drawing>
+                <wp:anchor behindDoc="0" distT="0" distB="0" distL="0" distR="0" simplePos="0" locked="0" layoutInCell="1" allowOverlap="1" relativeHeight="5">
+                  <wp:simplePos x="0" y="0"/>
+                  <wp:positionH relativeFrom="page">
+                    <wp:posOffset>441325</wp:posOffset>
+                  </wp:positionH>
+                  <wp:positionV relativeFrom="page">
+                    <wp:posOffset>8327390</wp:posOffset>
+                  </wp:positionV>
+                  <wp:extent cx="228600" cy="228600"/>
+                  <wp:effectExtent l="0" t="0" r="0" b="0"/>
+                  <wp:wrapSquare wrapText="largest"/>
+                  <wp:docPr id="3" name="Image2" descr=""/>
+                  <wp:cNvGraphicFramePr>
+                    <a:graphicFrameLocks xmlns:a="http://schemas.openxmlformats.org/drawingml/2006/main" noChangeAspect="1"/>
+                  </wp:cNvGraphicFramePr>
+                  <a:graphic xmlns:a="http://schemas.openxmlformats.org/drawingml/2006/main">
+                    <a:graphicData uri="http://schemas.openxmlformats.org/drawingml/2006/picture">
+                      <pic:pic xmlns:pic="http://schemas.openxmlformats.org/drawingml/2006/picture">
+                        <pic:nvPicPr>
+                          <pic:cNvPr id="3" name="Image2" descr=""/>
+                          <pic:cNvPicPr>
+                            <a:picLocks noChangeAspect="1" noChangeArrowheads="1"/>
+                          </pic:cNvPicPr>
+                        </pic:nvPicPr>
+                        <pic:blipFill>
+                          <a:blip r:embed="rId2"/>
+                          <a:stretch>
+                            <a:fillRect/>
+                          </a:stretch>
+                        </pic:blipFill>
+                        <pic:spPr bwMode="auto">
+                          <a:xfrm>
+                            <a:off x="0" y="0"/>
+                            <a:ext cx="228600" cy="228600"/>
+                          </a:xfrm>
+                          <a:prstGeom prst="rect">
+                            <a:avLst/>
+                          </a:prstGeom>
+                        </pic:spPr>
+                      </pic:pic>
+                    </a:graphicData>
+                  </a:graphic>
+                </wp:anchor>
+              </w:drawing>
+              <w:drawing>
+                <wp:anchor behindDoc="0" distT="0" distB="0" distL="0" distR="0" simplePos="0" locked="0" layoutInCell="1" allowOverlap="1" relativeHeight="6">
+                  <wp:simplePos x="0" y="0"/>
+                  <wp:positionH relativeFrom="page">
+                    <wp:posOffset>439420</wp:posOffset>
+                  </wp:positionH>
+                  <wp:positionV relativeFrom="page">
+                    <wp:posOffset>8653145</wp:posOffset>
+                  </wp:positionV>
+                  <wp:extent cx="228600" cy="228600"/>
+                  <wp:effectExtent l="0" t="0" r="0" b="0"/>
+                  <wp:wrapSquare wrapText="largest"/>
+                  <wp:docPr id="4" name="Image7" descr=""/>
+                  <wp:cNvGraphicFramePr>
+                    <a:graphicFrameLocks xmlns:a="http://schemas.openxmlformats.org/drawingml/2006/main" noChangeAspect="1"/>
+                  </wp:cNvGraphicFramePr>
+                  <a:graphic xmlns:a="http://schemas.openxmlformats.org/drawingml/2006/main">
+                    <a:graphicData uri="http://schemas.openxmlformats.org/drawingml/2006/picture">
+                      <pic:pic xmlns:pic="http://schemas.openxmlformats.org/drawingml/2006/picture">
+                        <pic:nvPicPr>
+                          <pic:cNvPr id="4" name="Image7" descr=""/>
+                          <pic:cNvPicPr>
+                            <a:picLocks noChangeAspect="1" noChangeArrowheads="1"/>
+                          </pic:cNvPicPr>
+                        </pic:nvPicPr>
+                        <pic:blipFill>
+                          <a:blip r:embed="rId3"/>
+                          <a:stretch>
+                            <a:fillRect/>
+                          </a:stretch>
+                        </pic:blipFill>
+                        <pic:spPr bwMode="auto">
+                          <a:xfrm>
+                            <a:off x="0" y="0"/>
+                            <a:ext cx="228600" cy="228600"/>
+                          </a:xfrm>
+                          <a:prstGeom prst="rect">
+                            <a:avLst/>
+                          </a:prstGeom>
+                        </pic:spPr>
+                      </pic:pic>
+                    </a:graphicData>
+                  </a:graphic>
+                </wp:anchor>
+              </w:drawing>
+              <w:drawing>
+                <wp:anchor behindDoc="0" distT="0" distB="0" distL="0" distR="0" simplePos="0" locked="0" layoutInCell="1" allowOverlap="1" relativeHeight="7">
+                  <wp:simplePos x="0" y="0"/>
+                  <wp:positionH relativeFrom="page">
+                    <wp:posOffset>438785</wp:posOffset>
+                  </wp:positionH>
+                  <wp:positionV relativeFrom="page">
+                    <wp:posOffset>9025255</wp:posOffset>
+                  </wp:positionV>
+                  <wp:extent cx="255905" cy="210185"/>
+                  <wp:effectExtent l="0" t="0" r="0" b="0"/>
+                  <wp:wrapSquare wrapText="largest"/>
+                  <wp:docPr id="5" name="Image8" descr=""/>
+                  <wp:cNvGraphicFramePr>
+                    <a:graphicFrameLocks xmlns:a="http://schemas.openxmlformats.org/drawingml/2006/main" noChangeAspect="1"/>
+                  </wp:cNvGraphicFramePr>
+                  <a:graphic xmlns:a="http://schemas.openxmlformats.org/drawingml/2006/main">
+                    <a:graphicData uri="http://schemas.openxmlformats.org/drawingml/2006/picture">
+                      <pic:pic xmlns:pic="http://schemas.openxmlformats.org/drawingml/2006/picture">
+                        <pic:nvPicPr>
+                          <pic:cNvPr id="5" name="Image8" descr=""/>
+                          <pic:cNvPicPr>
+                            <a:picLocks noChangeAspect="1" noChangeArrowheads="1"/>
+                          </pic:cNvPicPr>
+                        </pic:nvPicPr>
+                        <pic:blipFill>
+                          <a:blip r:embed="rId4"/>
+                          <a:stretch>
+                            <a:fillRect/>
+                          </a:stretch>
+                        </pic:blipFill>
+                        <pic:spPr bwMode="auto">
+                          <a:xfrm>
+                            <a:off x="0" y="0"/>
+                            <a:ext cx="255905" cy="210185"/>
+                          </a:xfrm>
+                          <a:prstGeom prst="rect">
+                            <a:avLst/>
+                          </a:prstGeom>
+                        </pic:spPr>
+                      </pic:pic>
+                    </a:graphicData>
+                  </a:graphic>
+                </wp:anchor>
+              </w:drawing>
+              <w:drawing>
+                <wp:anchor behindDoc="0" distT="0" distB="0" distL="0" distR="0" simplePos="0" locked="0" layoutInCell="1" allowOverlap="1" relativeHeight="4">
+                  <wp:simplePos x="0" y="0"/>
+                  <wp:positionH relativeFrom="page">
+                    <wp:posOffset>439420</wp:posOffset>
+                  </wp:positionH>
+                  <wp:positionV relativeFrom="page">
+                    <wp:posOffset>8041005</wp:posOffset>
+                  </wp:positionV>
+                  <wp:extent cx="182880" cy="182880"/>
+                  <wp:effectExtent l="0" t="0" r="0" b="0"/>
+                  <wp:wrapSquare wrapText="largest"/>
+                  <wp:docPr id="6" name="Image1" descr=""/>
+                  <wp:cNvGraphicFramePr>
+                    <a:graphicFrameLocks xmlns:a="http://schemas.openxmlformats.org/drawingml/2006/main" noChangeAspect="1"/>
+                  </wp:cNvGraphicFramePr>
+                  <a:graphic xmlns:a="http://schemas.openxmlformats.org/drawingml/2006/main">
+                    <a:graphicData uri="http://schemas.openxmlformats.org/drawingml/2006/picture">
+                      <pic:pic xmlns:pic="http://schemas.openxmlformats.org/drawingml/2006/picture">
+                        <pic:nvPicPr>
+                          <pic:cNvPr id="6" name="Image1" descr=""/>
+                          <pic:cNvPicPr>
+                            <a:picLocks noChangeAspect="1" noChangeArrowheads="1"/>
+                          </pic:cNvPicPr>
+                        </pic:nvPicPr>
+                        <pic:blipFill>
+                          <a:blip r:embed="rId5"/>
+                          <a:stretch>
+                            <a:fillRect/>
+                          </a:stretch>
+                        </pic:blipFill>
+                        <pic:spPr bwMode="auto">
+                          <a:xfrm>
+                            <a:off x="0" y="0"/>
+                            <a:ext cx="182880" cy="182880"/>
+                          </a:xfrm>
+                          <a:prstGeom prst="rect">
+                            <a:avLst/>
+                          </a:prstGeom>
+                        </pic:spPr>
+                      </pic:pic>
+                    </a:graphicData>
+                  </a:graphic>
+                </wp:anchor>
+              </w:drawing>
             </w:r>
           </w:p>
           <w:p>
@@ -115,10 +412,16 @@
               <w:contextualSpacing/>
               <w:jc w:val="left"/>
               <w:outlineLvl w:val="0"/>
-              <w:rPr/>
+              <w:rPr>
+                <w:sz w:val="26"/>
+                <w:szCs w:val="26"/>
+              </w:rPr>
             </w:pPr>
             <w:r>
-              <w:rPr/>
+              <w:rPr>
+                <w:sz w:val="26"/>
+                <w:szCs w:val="26"/>
+              </w:rPr>
               <w:t>ABOUT ME</w:t>
             </w:r>
           </w:p>
@@ -160,7 +463,172 @@
                 <w:sz w:val="24"/>
                 <w:szCs w:val="24"/>
               </w:rPr>
-              <w:t xml:space="preserve"> with 4 years of experience managing IT systems and one year crafting ITSM software at a small consultancy. Desire to use proven technical and communication skills to develop high quality business systems. Enthusiastic to learn new software, surmount engineering hurdles, and hunt down pesky bugs.</w:t>
+              <w:t xml:space="preserve"> </w:t>
+            </w:r>
+            <w:r>
+              <w:rPr>
+                <w:rFonts w:ascii="Cantarell" w:hAnsi="Cantarell"/>
+                <w:b w:val="false"/>
+                <w:bCs w:val="false"/>
+                <w:i w:val="false"/>
+                <w:caps w:val="false"/>
+                <w:smallCaps w:val="false"/>
+                <w:color w:val="FFFFFF"/>
+                <w:spacing w:val="0"/>
+                <w:sz w:val="24"/>
+                <w:szCs w:val="24"/>
+              </w:rPr>
+              <w:t>looking to grow with a dedicated team.</w:t>
+            </w:r>
+            <w:r>
+              <w:rPr>
+                <w:rFonts w:ascii="Cantarell" w:hAnsi="Cantarell"/>
+                <w:b w:val="false"/>
+                <w:bCs w:val="false"/>
+                <w:i w:val="false"/>
+                <w:caps w:val="false"/>
+                <w:smallCaps w:val="false"/>
+                <w:color w:val="FFFFFF"/>
+                <w:spacing w:val="0"/>
+                <w:sz w:val="24"/>
+                <w:szCs w:val="24"/>
+              </w:rPr>
+              <w:t xml:space="preserve"> Enthusiastic to learn, </w:t>
+            </w:r>
+            <w:r>
+              <w:rPr>
+                <w:rFonts w:ascii="Cantarell" w:hAnsi="Cantarell"/>
+                <w:b w:val="false"/>
+                <w:bCs w:val="false"/>
+                <w:i w:val="false"/>
+                <w:caps w:val="false"/>
+                <w:smallCaps w:val="false"/>
+                <w:color w:val="FFFFFF"/>
+                <w:spacing w:val="0"/>
+                <w:sz w:val="24"/>
+                <w:szCs w:val="24"/>
+              </w:rPr>
+              <w:t xml:space="preserve">spending my free time </w:t>
+            </w:r>
+            <w:r>
+              <w:rPr>
+                <w:rFonts w:ascii="Cantarell" w:hAnsi="Cantarell"/>
+                <w:b w:val="false"/>
+                <w:bCs w:val="false"/>
+                <w:i w:val="false"/>
+                <w:caps w:val="false"/>
+                <w:smallCaps w:val="false"/>
+                <w:color w:val="FFFFFF"/>
+                <w:spacing w:val="0"/>
+                <w:sz w:val="24"/>
+                <w:szCs w:val="24"/>
+              </w:rPr>
+              <w:t>reading up on</w:t>
+            </w:r>
+            <w:r>
+              <w:rPr>
+                <w:rFonts w:ascii="Cantarell" w:hAnsi="Cantarell"/>
+                <w:b w:val="false"/>
+                <w:bCs w:val="false"/>
+                <w:i w:val="false"/>
+                <w:caps w:val="false"/>
+                <w:smallCaps w:val="false"/>
+                <w:color w:val="FFFFFF"/>
+                <w:spacing w:val="0"/>
+                <w:sz w:val="24"/>
+                <w:szCs w:val="24"/>
+              </w:rPr>
+              <w:t xml:space="preserve"> libraries and techniques. I am obsessed with</w:t>
+            </w:r>
+            <w:r>
+              <w:rPr>
+                <w:rFonts w:ascii="Cantarell" w:hAnsi="Cantarell"/>
+                <w:b w:val="false"/>
+                <w:bCs w:val="false"/>
+                <w:i w:val="false"/>
+                <w:caps w:val="false"/>
+                <w:smallCaps w:val="false"/>
+                <w:color w:val="FFFFFF"/>
+                <w:spacing w:val="0"/>
+                <w:sz w:val="24"/>
+                <w:szCs w:val="24"/>
+              </w:rPr>
+              <w:t xml:space="preserve"> surmount</w:t>
+            </w:r>
+            <w:r>
+              <w:rPr>
+                <w:rFonts w:ascii="Cantarell" w:hAnsi="Cantarell"/>
+                <w:b w:val="false"/>
+                <w:bCs w:val="false"/>
+                <w:i w:val="false"/>
+                <w:caps w:val="false"/>
+                <w:smallCaps w:val="false"/>
+                <w:color w:val="FFFFFF"/>
+                <w:spacing w:val="0"/>
+                <w:sz w:val="24"/>
+                <w:szCs w:val="24"/>
+              </w:rPr>
+              <w:t>ing</w:t>
+            </w:r>
+            <w:r>
+              <w:rPr>
+                <w:rFonts w:ascii="Cantarell" w:hAnsi="Cantarell"/>
+                <w:b w:val="false"/>
+                <w:bCs w:val="false"/>
+                <w:i w:val="false"/>
+                <w:caps w:val="false"/>
+                <w:smallCaps w:val="false"/>
+                <w:color w:val="FFFFFF"/>
+                <w:spacing w:val="0"/>
+                <w:sz w:val="24"/>
+                <w:szCs w:val="24"/>
+              </w:rPr>
+              <w:t xml:space="preserve"> engineering hurdles and hunt</w:t>
+            </w:r>
+            <w:r>
+              <w:rPr>
+                <w:rFonts w:ascii="Cantarell" w:hAnsi="Cantarell"/>
+                <w:b w:val="false"/>
+                <w:bCs w:val="false"/>
+                <w:i w:val="false"/>
+                <w:caps w:val="false"/>
+                <w:smallCaps w:val="false"/>
+                <w:color w:val="FFFFFF"/>
+                <w:spacing w:val="0"/>
+                <w:sz w:val="24"/>
+                <w:szCs w:val="24"/>
+              </w:rPr>
+              <w:t>ing</w:t>
+            </w:r>
+            <w:r>
+              <w:rPr>
+                <w:rFonts w:ascii="Cantarell" w:hAnsi="Cantarell"/>
+                <w:b w:val="false"/>
+                <w:bCs w:val="false"/>
+                <w:i w:val="false"/>
+                <w:caps w:val="false"/>
+                <w:smallCaps w:val="false"/>
+                <w:color w:val="FFFFFF"/>
+                <w:spacing w:val="0"/>
+                <w:sz w:val="24"/>
+                <w:szCs w:val="24"/>
+              </w:rPr>
+              <w:t xml:space="preserve"> down pesky bugs. </w:t>
+            </w:r>
+            <w:r>
+              <w:rPr>
+                <w:rFonts w:ascii="Cantarell" w:hAnsi="Cantarell"/>
+                <w:b w:val="false"/>
+                <w:bCs w:val="false"/>
+                <w:i w:val="false"/>
+                <w:caps w:val="false"/>
+                <w:smallCaps w:val="false"/>
+                <w:color w:val="FFFFFF"/>
+                <w:spacing w:val="0"/>
+                <w:sz w:val="24"/>
+                <w:szCs w:val="24"/>
+              </w:rPr>
+              <w:t>Over 5 years experience working in IT.</w:t>
             </w:r>
           </w:p>
           <w:p>
@@ -204,10 +672,16 @@
               <w:contextualSpacing/>
               <w:jc w:val="left"/>
               <w:outlineLvl w:val="0"/>
-              <w:rPr/>
+              <w:rPr>
+                <w:sz w:val="26"/>
+                <w:szCs w:val="26"/>
+              </w:rPr>
             </w:pPr>
             <w:r>
-              <w:rPr/>
+              <w:rPr>
+                <w:sz w:val="26"/>
+                <w:szCs w:val="26"/>
+              </w:rPr>
               <w:t>AWARDS &amp; PUBS.</w:t>
             </w:r>
           </w:p>
@@ -285,7 +759,7 @@
                 <w:ilvl w:val="0"/>
                 <w:numId w:val="0"/>
               </w:numPr>
-              <w:spacing w:before="58" w:after="0"/>
+              <w:spacing w:before="0" w:after="0"/>
               <w:ind w:left="0" w:right="0" w:hanging="0"/>
               <w:contextualSpacing/>
               <w:jc w:val="left"/>
@@ -300,6 +774,39 @@
             </w:pPr>
             <w:r>
               <w:rPr/>
+            </w:r>
+          </w:p>
+          <w:p>
+            <w:pPr>
+              <w:pStyle w:val="Normal"/>
+              <w:numPr>
+                <w:ilvl w:val="0"/>
+                <w:numId w:val="0"/>
+              </w:numPr>
+              <w:spacing w:before="0" w:after="0"/>
+              <w:ind w:left="0" w:right="0" w:hanging="0"/>
+              <w:contextualSpacing/>
+              <w:jc w:val="left"/>
+              <w:outlineLvl w:val="0"/>
+              <w:rPr/>
+            </w:pPr>
+            <w:r>
+              <w:rPr>
+                <w:b/>
+                <w:bCs/>
+                <w:color w:val="FFFFFF"/>
+                <w:u w:val="none"/>
+              </w:rPr>
+              <w:t>Journal Publication</w:t>
+            </w:r>
+            <w:r>
+              <w:rPr>
+                <w:b/>
+                <w:bCs/>
+                <w:color w:val="FFFFFF"/>
+                <w:u w:val="none"/>
+              </w:rPr>
+              <w:t xml:space="preserve"> - </w:t>
             </w:r>
           </w:p>
           <w:p>
@@ -384,10 +891,16 @@
               <w:contextualSpacing/>
               <w:jc w:val="left"/>
               <w:outlineLvl w:val="0"/>
-              <w:rPr/>
+              <w:rPr>
+                <w:sz w:val="26"/>
+                <w:szCs w:val="26"/>
+              </w:rPr>
             </w:pPr>
             <w:r>
-              <w:rPr/>
+              <w:rPr>
+                <w:sz w:val="26"/>
+                <w:szCs w:val="26"/>
+              </w:rPr>
               <w:t>SKILLS</w:t>
             </w:r>
           </w:p>
@@ -404,7 +917,10 @@
               <w:spacing w:before="58" w:after="0"/>
               <w:ind w:left="0" w:right="0" w:hanging="0"/>
               <w:contextualSpacing/>
-              <w:rPr/>
+              <w:rPr>
+                <w:sz w:val="20"/>
+                <w:szCs w:val="20"/>
+              </w:rPr>
             </w:pPr>
             <w:r>
               <w:rPr>
@@ -413,6 +929,8 @@
                 <w:i w:val="false"/>
                 <w:iCs w:val="false"/>
                 <w:color w:val="FFFFFF"/>
+                <w:sz w:val="20"/>
+                <w:szCs w:val="20"/>
               </w:rPr>
               <w:t>Languages:</w:t>
             </w:r>
@@ -421,6 +939,8 @@
                 <w:i w:val="false"/>
                 <w:iCs w:val="false"/>
                 <w:color w:val="FFFFFF"/>
+                <w:sz w:val="20"/>
+                <w:szCs w:val="20"/>
               </w:rPr>
               <w:t xml:space="preserve"> </w:t>
               <w:tab/>
@@ -428,6 +948,8 @@
             <w:r>
               <w:rPr>
                 <w:color w:val="FFFFFF"/>
+                <w:sz w:val="20"/>
+                <w:szCs w:val="20"/>
               </w:rPr>
               <w:tab/>
             </w:r>
@@ -445,55 +967,49 @@
               <w:spacing w:before="0" w:after="0"/>
               <w:ind w:left="216" w:right="0" w:hanging="0"/>
               <w:contextualSpacing/>
-              <w:rPr/>
+              <w:rPr>
+                <w:sz w:val="20"/>
+                <w:szCs w:val="20"/>
+              </w:rPr>
             </w:pPr>
             <w:r>
               <w:rPr>
                 <w:color w:val="FFFFFF"/>
-              </w:rPr>
-              <w:t>React</w:t>
-            </w:r>
-            <w:r>
-              <w:rPr>
+                <w:sz w:val="20"/>
+                <w:szCs w:val="20"/>
+              </w:rPr>
+              <w:t>React, Node.js HTML, CSS, Javascript, PostgreSQL, Python</w:t>
+            </w:r>
+          </w:p>
+          <w:p>
+            <w:pPr>
+              <w:pStyle w:val="Normal"/>
+              <w:numPr>
+                <w:ilvl w:val="0"/>
+                <w:numId w:val="0"/>
+              </w:numPr>
+              <w:tabs>
+                <w:tab w:val="clear" w:pos="720"/>
+              </w:tabs>
+              <w:spacing w:before="0" w:after="0"/>
+              <w:ind w:right="0" w:hanging="0"/>
+              <w:contextualSpacing/>
+              <w:rPr>
+                <w:sz w:val="20"/>
+                <w:szCs w:val="20"/>
+              </w:rPr>
+            </w:pPr>
+            <w:r>
+              <w:rPr>
+                <w:b/>
+                <w:bCs/>
+                <w:i w:val="false"/>
+                <w:iCs w:val="false"/>
                 <w:color w:val="FFFFFF"/>
-              </w:rPr>
-              <w:t xml:space="preserve">, </w:t>
-            </w:r>
-            <w:r>
-              <w:rPr>
-                <w:color w:val="FFFFFF"/>
-              </w:rPr>
-              <w:t>Node.js</w:t>
-            </w:r>
-            <w:r>
-              <w:rPr>
-                <w:color w:val="FFFFFF"/>
-              </w:rPr>
-              <w:t xml:space="preserve"> HTML, CSS, Javascript, </w:t>
-            </w:r>
-            <w:r>
-              <w:rPr>
-                <w:color w:val="FFFFFF"/>
-              </w:rPr>
-              <w:t>Postgre</w:t>
-            </w:r>
-            <w:r>
-              <w:rPr>
-                <w:color w:val="FFFFFF"/>
-              </w:rPr>
-              <w:t xml:space="preserve">SQL, </w:t>
-            </w:r>
-            <w:r>
-              <w:rPr>
-                <w:color w:val="FFFFFF"/>
-              </w:rPr>
-              <w:t>Python</w:t>
-            </w:r>
-            <w:r>
-              <w:rPr>
-                <w:color w:val="FFFFFF"/>
-              </w:rPr>
-              <w:t xml:space="preserve"> </w:t>
+                <w:sz w:val="20"/>
+                <w:szCs w:val="20"/>
+              </w:rPr>
+              <w:t xml:space="preserve">Operating Systems: </w:t>
             </w:r>
           </w:p>
           <w:p>
@@ -510,21 +1026,17 @@
               <w:ind w:left="216" w:right="0" w:hanging="0"/>
               <w:contextualSpacing/>
               <w:rPr>
-                <w:b/>
-                <w:b/>
-                <w:bCs/>
-                <w:i w:val="false"/>
-                <w:i w:val="false"/>
-                <w:iCs w:val="false"/>
+                <w:sz w:val="20"/>
+                <w:szCs w:val="20"/>
               </w:rPr>
             </w:pPr>
             <w:r>
               <w:rPr>
-                <w:b/>
-                <w:bCs/>
-                <w:i w:val="false"/>
-                <w:iCs w:val="false"/>
-              </w:rPr>
+                <w:color w:val="FFFFFF"/>
+                <w:sz w:val="20"/>
+                <w:szCs w:val="20"/>
+              </w:rPr>
+              <w:t>Linux (Arch/Antergos), MS Windows</w:t>
             </w:r>
           </w:p>
           <w:p>
@@ -540,7 +1052,10 @@
               <w:spacing w:before="0" w:after="0"/>
               <w:ind w:right="0" w:hanging="0"/>
               <w:contextualSpacing/>
-              <w:rPr/>
+              <w:rPr>
+                <w:sz w:val="20"/>
+                <w:szCs w:val="20"/>
+              </w:rPr>
             </w:pPr>
             <w:r>
               <w:rPr>
@@ -549,8 +1064,20 @@
                 <w:i w:val="false"/>
                 <w:iCs w:val="false"/>
                 <w:color w:val="FFFFFF"/>
-              </w:rPr>
-              <w:t xml:space="preserve">Operating Systems: </w:t>
+                <w:sz w:val="20"/>
+                <w:szCs w:val="20"/>
+              </w:rPr>
+              <w:t xml:space="preserve">DevOps: </w:t>
+            </w:r>
+            <w:r>
+              <w:rPr>
+                <w:i/>
+                <w:iCs/>
+                <w:color w:val="FFFFFF"/>
+                <w:sz w:val="20"/>
+                <w:szCs w:val="20"/>
+              </w:rPr>
+              <w:tab/>
             </w:r>
           </w:p>
           <w:p>
@@ -566,13 +1093,60 @@
               <w:spacing w:before="0" w:after="0"/>
               <w:ind w:left="216" w:right="0" w:hanging="0"/>
               <w:contextualSpacing/>
-              <w:rPr/>
+              <w:rPr>
+                <w:sz w:val="20"/>
+                <w:szCs w:val="20"/>
+              </w:rPr>
             </w:pPr>
             <w:r>
               <w:rPr>
                 <w:color w:val="FFFFFF"/>
-              </w:rPr>
-              <w:t>Linux (Arch/Antergos), MS Windows</w:t>
+                <w:sz w:val="20"/>
+                <w:szCs w:val="20"/>
+              </w:rPr>
+              <w:t>Git</w:t>
+            </w:r>
+          </w:p>
+          <w:p>
+            <w:pPr>
+              <w:pStyle w:val="Normal"/>
+              <w:numPr>
+                <w:ilvl w:val="0"/>
+                <w:numId w:val="0"/>
+              </w:numPr>
+              <w:tabs>
+                <w:tab w:val="clear" w:pos="720"/>
+              </w:tabs>
+              <w:spacing w:before="0" w:after="0"/>
+              <w:ind w:right="0" w:hanging="0"/>
+              <w:contextualSpacing/>
+              <w:rPr>
+                <w:sz w:val="20"/>
+                <w:szCs w:val="20"/>
+              </w:rPr>
+            </w:pPr>
+            <w:r>
+              <w:rPr>
+                <w:b/>
+                <w:bCs/>
+                <w:i w:val="false"/>
+                <w:iCs w:val="false"/>
+                <w:color w:val="FFFFFF"/>
+                <w:sz w:val="20"/>
+                <w:szCs w:val="20"/>
+              </w:rPr>
+              <w:t>IDEs/Text Editors:</w:t>
+            </w:r>
+            <w:r>
+              <w:rPr>
+                <w:i/>
+                <w:iCs/>
+                <w:color w:val="FFFFFF"/>
+                <w:sz w:val="20"/>
+                <w:szCs w:val="20"/>
+              </w:rPr>
+              <w:t xml:space="preserve"> </w:t>
+              <w:tab/>
             </w:r>
           </w:p>
           <w:p>
@@ -589,21 +1163,17 @@
               <w:ind w:left="216" w:right="0" w:hanging="0"/>
               <w:contextualSpacing/>
               <w:rPr>
-                <w:b/>
-                <w:b/>
-                <w:bCs/>
-                <w:i w:val="false"/>
-                <w:i w:val="false"/>
-                <w:iCs w:val="false"/>
+                <w:sz w:val="20"/>
+                <w:szCs w:val="20"/>
               </w:rPr>
             </w:pPr>
             <w:r>
               <w:rPr>
-                <w:b/>
-                <w:bCs/>
-                <w:i w:val="false"/>
-                <w:iCs w:val="false"/>
-              </w:rPr>
+                <w:color w:val="FFFFFF"/>
+                <w:sz w:val="20"/>
+                <w:szCs w:val="20"/>
+              </w:rPr>
+              <w:t>VSCode, nVim</w:t>
             </w:r>
           </w:p>
           <w:p>
@@ -619,7 +1189,12 @@
               <w:spacing w:before="0" w:after="0"/>
               <w:ind w:right="0" w:hanging="0"/>
               <w:contextualSpacing/>
-              <w:rPr/>
+              <w:jc w:val="left"/>
+              <w:outlineLvl w:val="0"/>
+              <w:rPr>
+                <w:sz w:val="20"/>
+                <w:szCs w:val="20"/>
+              </w:rPr>
             </w:pPr>
             <w:r>
               <w:rPr>
@@ -628,126 +1203,10 @@
                 <w:i w:val="false"/>
                 <w:iCs w:val="false"/>
                 <w:color w:val="FFFFFF"/>
-              </w:rPr>
-              <w:t xml:space="preserve">DevOps: </w:t>
-            </w:r>
-            <w:r>
-              <w:rPr>
-                <w:i/>
-                <w:iCs/>
-                <w:color w:val="FFFFFF"/>
-              </w:rPr>
-              <w:tab/>
-            </w:r>
-          </w:p>
-          <w:p>
-            <w:pPr>
-              <w:pStyle w:val="Normal"/>
-              <w:numPr>
-                <w:ilvl w:val="0"/>
-                <w:numId w:val="0"/>
-              </w:numPr>
-              <w:tabs>
-                <w:tab w:val="clear" w:pos="720"/>
-              </w:tabs>
-              <w:spacing w:before="0" w:after="0"/>
-              <w:ind w:left="216" w:right="0" w:hanging="0"/>
-              <w:contextualSpacing/>
-              <w:rPr/>
-            </w:pPr>
-            <w:r>
-              <w:rPr>
-                <w:color w:val="FFFFFF"/>
-              </w:rPr>
-              <w:t>Git</w:t>
-            </w:r>
-          </w:p>
-          <w:p>
-            <w:pPr>
-              <w:pStyle w:val="Normal"/>
-              <w:numPr>
-                <w:ilvl w:val="0"/>
-                <w:numId w:val="0"/>
-              </w:numPr>
-              <w:tabs>
-                <w:tab w:val="clear" w:pos="720"/>
-              </w:tabs>
-              <w:spacing w:before="0" w:after="0"/>
-              <w:ind w:left="216" w:right="0" w:hanging="0"/>
-              <w:contextualSpacing/>
-              <w:rPr>
-                <w:b/>
-                <w:b/>
-                <w:bCs/>
-                <w:i w:val="false"/>
-                <w:i w:val="false"/>
-                <w:iCs w:val="false"/>
-              </w:rPr>
-            </w:pPr>
-            <w:r>
-              <w:rPr>
-                <w:b/>
-                <w:bCs/>
-                <w:i w:val="false"/>
-                <w:iCs w:val="false"/>
-              </w:rPr>
-            </w:r>
-          </w:p>
-          <w:p>
-            <w:pPr>
-              <w:pStyle w:val="Normal"/>
-              <w:numPr>
-                <w:ilvl w:val="0"/>
-                <w:numId w:val="0"/>
-              </w:numPr>
-              <w:tabs>
-                <w:tab w:val="clear" w:pos="720"/>
-              </w:tabs>
-              <w:spacing w:before="0" w:after="0"/>
-              <w:ind w:right="0" w:hanging="0"/>
-              <w:contextualSpacing/>
-              <w:rPr/>
-            </w:pPr>
-            <w:r>
-              <w:rPr>
-                <w:b/>
-                <w:bCs/>
-                <w:i w:val="false"/>
-                <w:iCs w:val="false"/>
-                <w:color w:val="FFFFFF"/>
-              </w:rPr>
-              <w:t>IDEs/Text Editors:</w:t>
-            </w:r>
-            <w:r>
-              <w:rPr>
-                <w:i/>
-                <w:iCs/>
-                <w:color w:val="FFFFFF"/>
-              </w:rPr>
-              <w:t xml:space="preserve"> </w:t>
-              <w:tab/>
-            </w:r>
-          </w:p>
-          <w:p>
-            <w:pPr>
-              <w:pStyle w:val="Normal"/>
-              <w:numPr>
-                <w:ilvl w:val="0"/>
-                <w:numId w:val="0"/>
-              </w:numPr>
-              <w:tabs>
-                <w:tab w:val="clear" w:pos="720"/>
-              </w:tabs>
-              <w:spacing w:before="0" w:after="0"/>
-              <w:ind w:left="216" w:right="0" w:hanging="0"/>
-              <w:contextualSpacing/>
-              <w:rPr/>
-            </w:pPr>
-            <w:r>
-              <w:rPr>
-                <w:color w:val="FFFFFF"/>
-              </w:rPr>
-              <w:t>VSCode, nVim</w:t>
+                <w:sz w:val="20"/>
+                <w:szCs w:val="20"/>
+              </w:rPr>
+              <w:t>Misc:</w:t>
             </w:r>
           </w:p>
           <w:p>
@@ -766,51 +1225,17 @@
               <w:jc w:val="left"/>
               <w:outlineLvl w:val="0"/>
               <w:rPr>
-                <w:b/>
-                <w:b/>
-                <w:bCs/>
-                <w:i w:val="false"/>
-                <w:i w:val="false"/>
-                <w:iCs w:val="false"/>
+                <w:sz w:val="20"/>
+                <w:szCs w:val="20"/>
               </w:rPr>
             </w:pPr>
             <w:r>
               <w:rPr>
-                <w:b/>
-                <w:bCs/>
-                <w:i w:val="false"/>
-                <w:iCs w:val="false"/>
-              </w:rPr>
-            </w:r>
-          </w:p>
-          <w:p>
-            <w:pPr>
-              <w:pStyle w:val="Normal"/>
-              <w:numPr>
-                <w:ilvl w:val="0"/>
-                <w:numId w:val="0"/>
-              </w:numPr>
-              <w:tabs>
-                <w:tab w:val="clear" w:pos="720"/>
-              </w:tabs>
-              <w:spacing w:before="0" w:after="0"/>
-              <w:ind w:right="0" w:hanging="0"/>
-              <w:contextualSpacing/>
-              <w:jc w:val="left"/>
-              <w:outlineLvl w:val="0"/>
-              <w:rPr>
                 <w:color w:val="FFFFFF"/>
-              </w:rPr>
-            </w:pPr>
-            <w:r>
-              <w:rPr>
-                <w:b/>
-                <w:bCs/>
-                <w:i w:val="false"/>
-                <w:iCs w:val="false"/>
-                <w:color w:val="FFFFFF"/>
-              </w:rPr>
-              <w:t>Misc:</w:t>
+                <w:sz w:val="20"/>
+                <w:szCs w:val="20"/>
+              </w:rPr>
+              <w:t>Agile methodology</w:t>
             </w:r>
           </w:p>
           <w:p>
@@ -828,30 +1253,267 @@
               <w:contextualSpacing/>
               <w:jc w:val="left"/>
               <w:outlineLvl w:val="0"/>
-              <w:rPr/>
+              <w:rPr>
+                <w:color w:val="FFFFFF"/>
+              </w:rPr>
             </w:pPr>
             <w:r>
               <w:rPr>
+                <w:sz w:val="20"/>
+                <w:szCs w:val="20"/>
+              </w:rPr>
+            </w:r>
+          </w:p>
+          <w:p>
+            <w:pPr>
+              <w:pStyle w:val="Heading1"/>
+              <w:numPr>
+                <w:ilvl w:val="0"/>
+                <w:numId w:val="0"/>
+              </w:numPr>
+              <w:tabs>
+                <w:tab w:val="clear" w:pos="720"/>
+              </w:tabs>
+              <w:spacing w:before="0" w:after="0"/>
+              <w:ind w:right="0" w:hanging="0"/>
+              <w:contextualSpacing/>
+              <w:jc w:val="left"/>
+              <w:outlineLvl w:val="0"/>
+              <w:rPr>
+                <w:sz w:val="26"/>
+                <w:szCs w:val="26"/>
+              </w:rPr>
+            </w:pPr>
+            <w:r>
+              <w:rPr>
                 <w:color w:val="FFFFFF"/>
-              </w:rPr>
-              <w:t>Agile methodology</w:t>
+                <w:sz w:val="26"/>
+                <w:szCs w:val="26"/>
+              </w:rPr>
+              <w:t>CONTACT</w:t>
             </w:r>
           </w:p>
           <w:p>
             <w:pPr>
               <w:pStyle w:val="Normal"/>
+              <w:numPr>
+                <w:ilvl w:val="0"/>
+                <w:numId w:val="0"/>
+              </w:numPr>
               <w:spacing w:before="0" w:after="0"/>
+              <w:ind w:left="230" w:hanging="0"/>
               <w:contextualSpacing/>
               <w:jc w:val="left"/>
-              <w:rPr/>
+              <w:rPr>
+                <w:color w:val="FFFFFF"/>
+              </w:rPr>
             </w:pPr>
             <w:r>
-              <w:rPr/>
+              <w:rPr>
+                <w:color w:val="FFFFFF"/>
+              </w:rPr>
             </w:r>
           </w:p>
           <w:p>
             <w:pPr>
-              <w:pStyle w:val="Heading4"/>
+              <w:pStyle w:val="Normal"/>
+              <w:numPr>
+                <w:ilvl w:val="0"/>
+                <w:numId w:val="0"/>
+              </w:numPr>
+              <w:spacing w:before="0" w:after="0"/>
+              <w:ind w:left="230" w:hanging="0"/>
+              <w:contextualSpacing/>
+              <w:jc w:val="left"/>
+              <w:rPr>
+                <w:color w:val="FFFFFF"/>
+              </w:rPr>
+            </w:pPr>
+            <w:r>
+              <w:rPr>
+                <w:color w:val="FFFFFF"/>
+              </w:rPr>
+              <w:t xml:space="preserve"> </w:t>
+            </w:r>
+            <w:r>
+              <w:rPr>
+                <w:b/>
+                <w:bCs/>
+                <w:color w:val="FFFFFF"/>
+              </w:rPr>
+              <w:t>s</w:t>
+            </w:r>
+            <w:r>
+              <w:rPr>
+                <w:b/>
+                <w:bCs/>
+                <w:color w:val="FFFFFF"/>
+              </w:rPr>
+              <w:t>cott96707@gmail.com</w:t>
+            </w:r>
+          </w:p>
+          <w:p>
+            <w:pPr>
+              <w:pStyle w:val="Normal"/>
+              <w:numPr>
+                <w:ilvl w:val="0"/>
+                <w:numId w:val="0"/>
+              </w:numPr>
+              <w:spacing w:before="0" w:after="0"/>
+              <w:ind w:left="230" w:hanging="0"/>
+              <w:contextualSpacing/>
+              <w:jc w:val="left"/>
+              <w:rPr>
+                <w:b/>
+                <w:b/>
+                <w:bCs/>
+                <w:color w:val="FFFFFF"/>
+              </w:rPr>
+            </w:pPr>
+            <w:r>
+              <w:rPr>
+                <w:b/>
+                <w:bCs/>
+                <w:color w:val="FFFFFF"/>
+              </w:rPr>
+            </w:r>
+          </w:p>
+          <w:p>
+            <w:pPr>
+              <w:pStyle w:val="Normal"/>
+              <w:numPr>
+                <w:ilvl w:val="0"/>
+                <w:numId w:val="0"/>
+              </w:numPr>
+              <w:spacing w:before="0" w:after="0"/>
+              <w:ind w:left="230" w:hanging="0"/>
+              <w:contextualSpacing/>
+              <w:jc w:val="left"/>
+              <w:rPr>
+                <w:b/>
+                <w:b/>
+                <w:bCs/>
+                <w:color w:val="FFFFFF"/>
+              </w:rPr>
+            </w:pPr>
+            <w:r>
+              <w:rPr>
+                <w:b/>
+                <w:bCs/>
+                <w:color w:val="FFFFFF"/>
+              </w:rPr>
+              <w:t>(970) 231-4985</w:t>
+            </w:r>
+          </w:p>
+          <w:p>
+            <w:pPr>
+              <w:pStyle w:val="Normal"/>
+              <w:numPr>
+                <w:ilvl w:val="0"/>
+                <w:numId w:val="0"/>
+              </w:numPr>
+              <w:spacing w:before="0" w:after="0"/>
+              <w:ind w:left="230" w:hanging="0"/>
+              <w:contextualSpacing/>
+              <w:jc w:val="left"/>
+              <w:rPr>
+                <w:b/>
+                <w:b/>
+                <w:bCs/>
+                <w:color w:val="FFFFFF"/>
+              </w:rPr>
+            </w:pPr>
+            <w:r>
+              <w:rPr>
+                <w:b/>
+                <w:bCs/>
+                <w:color w:val="FFFFFF"/>
+              </w:rPr>
+            </w:r>
+          </w:p>
+          <w:p>
+            <w:pPr>
+              <w:pStyle w:val="Normal"/>
+              <w:numPr>
+                <w:ilvl w:val="0"/>
+                <w:numId w:val="0"/>
+              </w:numPr>
+              <w:spacing w:before="0" w:after="0"/>
+              <w:ind w:left="230" w:hanging="0"/>
+              <w:contextualSpacing/>
+              <w:jc w:val="left"/>
+              <w:rPr>
+                <w:b/>
+                <w:b/>
+                <w:bCs/>
+                <w:color w:val="FFFFFF"/>
+              </w:rPr>
+            </w:pPr>
+            <w:r>
+              <w:rPr>
+                <w:b/>
+                <w:bCs/>
+                <w:color w:val="FFFFFF"/>
+              </w:rPr>
+              <w:t>/scott96707</w:t>
+            </w:r>
+          </w:p>
+          <w:p>
+            <w:pPr>
+              <w:pStyle w:val="Normal"/>
+              <w:numPr>
+                <w:ilvl w:val="0"/>
+                <w:numId w:val="0"/>
+              </w:numPr>
+              <w:spacing w:before="0" w:after="0"/>
+              <w:ind w:left="230" w:hanging="0"/>
+              <w:contextualSpacing/>
+              <w:jc w:val="left"/>
+              <w:rPr>
+                <w:b/>
+                <w:b/>
+                <w:bCs/>
+                <w:color w:val="FFFFFF"/>
+              </w:rPr>
+            </w:pPr>
+            <w:r>
+              <w:rPr>
+                <w:b/>
+                <w:bCs/>
+                <w:color w:val="FFFFFF"/>
+              </w:rPr>
+            </w:r>
+          </w:p>
+          <w:p>
+            <w:pPr>
+              <w:pStyle w:val="Normal"/>
+              <w:numPr>
+                <w:ilvl w:val="0"/>
+                <w:numId w:val="0"/>
+              </w:numPr>
+              <w:spacing w:before="0" w:after="0"/>
+              <w:ind w:left="230" w:hanging="0"/>
+              <w:contextualSpacing/>
+              <w:jc w:val="left"/>
+              <w:rPr>
+                <w:b/>
+                <w:b/>
+                <w:bCs/>
+                <w:color w:val="FFFFFF"/>
+              </w:rPr>
+            </w:pPr>
+            <w:r>
+              <w:rPr>
+                <w:b/>
+                <w:bCs/>
+                <w:color w:val="FFFFFF"/>
+              </w:rPr>
+              <w:t>in/scott96707</w:t>
+            </w:r>
+          </w:p>
+          <w:p>
+            <w:pPr>
+              <w:pStyle w:val="Header"/>
               <w:numPr>
                 <w:ilvl w:val="0"/>
                 <w:numId w:val="0"/>
@@ -860,7 +1522,32 @@
               <w:contextualSpacing/>
               <w:jc w:val="left"/>
               <w:outlineLvl w:val="3"/>
+              <w:rPr>
+                <w:b/>
+                <w:b/>
+                <w:bCs/>
+              </w:rPr>
+            </w:pPr>
+            <w:r>
               <w:rPr/>
+            </w:r>
+          </w:p>
+          <w:p>
+            <w:pPr>
+              <w:pStyle w:val="Header"/>
+              <w:numPr>
+                <w:ilvl w:val="0"/>
+                <w:numId w:val="0"/>
+              </w:numPr>
+              <w:spacing w:before="0" w:after="0"/>
+              <w:contextualSpacing/>
+              <w:jc w:val="left"/>
+              <w:outlineLvl w:val="3"/>
+              <w:rPr>
+                <w:b/>
+                <w:b/>
+                <w:bCs/>
+              </w:rPr>
             </w:pPr>
             <w:r>
               <w:rPr/>
@@ -905,26 +1592,18 @@
               <w:rPr/>
             </w:pPr>
             <w:r>
-              <w:rPr/>
-            </w:r>
-          </w:p>
-          <w:p>
-            <w:pPr>
-              <w:pStyle w:val="Name"/>
-              <w:spacing w:before="0" w:after="0"/>
-              <w:contextualSpacing/>
-              <w:jc w:val="left"/>
-              <w:rPr/>
-            </w:pPr>
-            <w:r>
-              <w:rPr>
-                <w:color w:val="59B0B9"/>
+              <w:rPr>
+                <w:color w:val="FC4A1A"/>
+                <w:sz w:val="64"/>
+                <w:szCs w:val="64"/>
               </w:rPr>
               <w:t>Scott</w:t>
             </w:r>
             <w:r>
               <w:rPr>
                 <w:color w:val="000000" w:themeColor="text1"/>
+                <w:sz w:val="64"/>
+                <w:szCs w:val="64"/>
               </w:rPr>
               <w:t>Green</w:t>
             </w:r>
@@ -942,35 +1621,7 @@
                 <w:sz w:val="36"/>
                 <w:szCs w:val="36"/>
               </w:rPr>
-              <w:t>Full Stack Developer</w:t>
-            </w:r>
-            <w:r>
-              <w:rPr>
-                <w:sz w:val="36"/>
-                <w:szCs w:val="36"/>
-              </w:rPr>
-              <w:t xml:space="preserve"> | Denver, CO</w:t>
-            </w:r>
-          </w:p>
-          <w:p>
-            <w:pPr>
-              <w:pStyle w:val="Normal"/>
-              <w:spacing w:before="0" w:after="0"/>
-              <w:ind w:left="1872" w:hanging="0"/>
-              <w:contextualSpacing/>
-              <w:jc w:val="left"/>
-              <w:rPr>
-                <w:color w:val="808080" w:themeColor="background1" w:themeShade="80"/>
-                <w:sz w:val="32"/>
-                <w:szCs w:val="32"/>
-              </w:rPr>
-            </w:pPr>
-            <w:r>
-              <w:rPr>
-                <w:color w:val="808080" w:themeColor="background1" w:themeShade="80"/>
-                <w:sz w:val="32"/>
-                <w:szCs w:val="32"/>
-              </w:rPr>
+              <w:t>Full Stack Developer | Denver, CO</w:t>
             </w:r>
           </w:p>
           <w:p>
@@ -982,24 +1633,133 @@
             </w:pPr>
             <w:r>
               <w:rPr/>
-              <w:t>Projects</w:t>
+            </w:r>
+          </w:p>
+          <w:p>
+            <w:pPr>
+              <w:pStyle w:val="Heading2"/>
+              <w:spacing w:before="0" w:after="0"/>
+              <w:contextualSpacing/>
+              <w:rPr/>
+            </w:pPr>
+            <w:r>
+              <w:rPr/>
+              <w:t>P</w:t>
+            </w:r>
+            <w:r>
+              <w:rPr/>
+              <w:t>ROJECTS</w:t>
             </w:r>
           </w:p>
           <w:p>
             <w:pPr>
               <w:pStyle w:val="TextBody"/>
+              <w:tabs>
+                <w:tab w:val="clear" w:pos="720"/>
+                <w:tab w:val="left" w:pos="2687" w:leader="none"/>
+              </w:tabs>
               <w:spacing w:before="0" w:after="0"/>
+              <w:jc w:val="left"/>
               <w:rPr/>
             </w:pPr>
             <w:r>
               <w:rPr>
                 <w:b/>
                 <w:bCs/>
-                <w:color w:val="59B0B9"/>
-                <w:sz w:val="24"/>
-                <w:szCs w:val="24"/>
-              </w:rPr>
-              <w:t>Star Wars App</w:t>
+                <w:color w:val="FC4A1A"/>
+                <w:sz w:val="26"/>
+                <w:szCs w:val="26"/>
+              </w:rPr>
+              <w:t>Stock Grapher</w:t>
+            </w:r>
+            <w:r>
+              <w:rPr>
+                <w:b/>
+                <w:bCs/>
+                <w:color w:val="FC4A1A"/>
+                <w:sz w:val="26"/>
+                <w:szCs w:val="26"/>
+              </w:rPr>
+              <w:t xml:space="preserve"> App </w:t>
+            </w:r>
+            <w:r>
+              <w:rPr>
+                <w:b/>
+                <w:bCs/>
+                <w:color w:val="FC4A1A"/>
+                <w:sz w:val="26"/>
+                <w:szCs w:val="26"/>
+              </w:rPr>
+              <w:t>(work in progress)</w:t>
+            </w:r>
+          </w:p>
+          <w:p>
+            <w:pPr>
+              <w:pStyle w:val="TextBody"/>
+              <w:tabs>
+                <w:tab w:val="clear" w:pos="720"/>
+                <w:tab w:val="left" w:pos="2687" w:leader="none"/>
+              </w:tabs>
+              <w:spacing w:before="0" w:after="0"/>
+              <w:jc w:val="left"/>
+              <w:rPr>
+                <w:b/>
+                <w:b/>
+                <w:bCs/>
+                <w:color w:val="4ABDAC"/>
+                <w:sz w:val="20"/>
+                <w:szCs w:val="20"/>
+              </w:rPr>
+            </w:pPr>
+            <w:r>
+              <w:rPr>
+                <w:b/>
+                <w:bCs/>
+                <w:color w:val="4ABDAC"/>
+                <w:sz w:val="20"/>
+                <w:szCs w:val="20"/>
+              </w:rPr>
+              <w:t xml:space="preserve">React – </w:t>
+            </w:r>
+            <w:r>
+              <w:rPr>
+                <w:b/>
+                <w:bCs/>
+                <w:color w:val="4ABDAC"/>
+                <w:sz w:val="20"/>
+                <w:szCs w:val="20"/>
+              </w:rPr>
+              <w:t xml:space="preserve">D3 </w:t>
+            </w:r>
+            <w:r>
+              <w:rPr>
+                <w:b/>
+                <w:bCs/>
+                <w:color w:val="4ABDAC"/>
+                <w:sz w:val="20"/>
+                <w:szCs w:val="20"/>
+              </w:rPr>
+              <w:t xml:space="preserve">– </w:t>
+            </w:r>
+            <w:r>
+              <w:rPr>
+                <w:b/>
+                <w:bCs/>
+                <w:color w:val="4ABDAC"/>
+                <w:sz w:val="20"/>
+                <w:szCs w:val="20"/>
+              </w:rPr>
+              <w:t>JavaScript</w:t>
+            </w:r>
+            <w:r>
+              <w:rPr>
+                <w:b/>
+                <w:bCs/>
+                <w:color w:val="4ABDAC"/>
+                <w:sz w:val="20"/>
+                <w:szCs w:val="20"/>
+              </w:rPr>
+              <w:t xml:space="preserve"> – HTML – CSS</w:t>
             </w:r>
           </w:p>
           <w:p>
@@ -1013,10 +1773,12 @@
               <w:contextualSpacing/>
               <w:jc w:val="left"/>
               <w:rPr>
-                <w:b w:val="false"/>
-                <w:b w:val="false"/>
-                <w:bCs w:val="false"/>
-                <w:color w:val="000000"/>
+                <w:b/>
+                <w:b/>
+                <w:bCs/>
+                <w:color w:val="4ABDAC"/>
+                <w:sz w:val="20"/>
+                <w:szCs w:val="20"/>
               </w:rPr>
             </w:pPr>
             <w:r>
@@ -1028,60 +1790,7 @@
                 <w:sz w:val="20"/>
                 <w:szCs w:val="20"/>
               </w:rPr>
-              <w:t>Front-end displaying selectable cards which show more information when clicked.</w:t>
-            </w:r>
-          </w:p>
-          <w:p>
-            <w:pPr>
-              <w:pStyle w:val="Normal"/>
-              <w:tabs>
-                <w:tab w:val="clear" w:pos="720"/>
-                <w:tab w:val="left" w:pos="2687" w:leader="none"/>
-              </w:tabs>
-              <w:spacing w:before="0" w:after="0"/>
-              <w:contextualSpacing/>
-              <w:jc w:val="left"/>
-              <w:rPr>
-                <w:b w:val="false"/>
-                <w:b w:val="false"/>
-                <w:bCs w:val="false"/>
-                <w:color w:val="000000"/>
-              </w:rPr>
-            </w:pPr>
-            <w:r>
-              <w:rPr>
-                <w:rFonts w:ascii="Cantarell" w:hAnsi="Cantarell"/>
-                <w:b w:val="false"/>
-                <w:bCs w:val="false"/>
-                <w:color w:val="000000"/>
-                <w:sz w:val="20"/>
-                <w:szCs w:val="20"/>
-              </w:rPr>
-              <w:t>Uses React</w:t>
-            </w:r>
-          </w:p>
-          <w:p>
-            <w:pPr>
-              <w:pStyle w:val="Normal"/>
-              <w:tabs>
-                <w:tab w:val="clear" w:pos="720"/>
-                <w:tab w:val="left" w:pos="2687" w:leader="none"/>
-              </w:tabs>
-              <w:spacing w:before="0" w:after="0"/>
-              <w:contextualSpacing/>
-              <w:jc w:val="left"/>
-              <w:rPr>
-                <w:rFonts w:ascii="Cantarell" w:hAnsi="Cantarell"/>
-                <w:sz w:val="20"/>
-                <w:szCs w:val="20"/>
-              </w:rPr>
-            </w:pPr>
-            <w:r>
-              <w:rPr>
-                <w:b w:val="false"/>
-                <w:bCs w:val="false"/>
-                <w:color w:val="000000"/>
-              </w:rPr>
+              <w:t>Display stock information with D3 and React. Pulls market information from IEX API</w:t>
             </w:r>
           </w:p>
           <w:p>
@@ -1093,110 +1802,126 @@
               </w:tabs>
               <w:spacing w:before="0" w:after="0"/>
               <w:jc w:val="left"/>
-              <w:rPr>
-                <w:rFonts w:ascii="Cantarell" w:hAnsi="Cantarell"/>
-                <w:b w:val="false"/>
-                <w:b w:val="false"/>
-                <w:bCs w:val="false"/>
-                <w:color w:val="000000"/>
-                <w:sz w:val="24"/>
-                <w:szCs w:val="24"/>
-              </w:rPr>
+              <w:rPr/>
             </w:pPr>
             <w:r>
               <w:rPr>
                 <w:b/>
                 <w:bCs/>
-                <w:color w:val="59B0B9"/>
-                <w:sz w:val="24"/>
-                <w:szCs w:val="24"/>
-              </w:rPr>
-              <w:t xml:space="preserve"> </w:t>
-            </w:r>
-            <w:r>
-              <w:rPr>
-                <w:b/>
-                <w:bCs/>
-                <w:color w:val="59B0B9"/>
-                <w:sz w:val="24"/>
-                <w:szCs w:val="24"/>
+                <w:color w:val="FC4A1A"/>
+                <w:sz w:val="26"/>
+                <w:szCs w:val="26"/>
               </w:rPr>
               <w:t>Face Recognition App</w:t>
             </w:r>
           </w:p>
           <w:p>
             <w:pPr>
-              <w:pStyle w:val="Normal"/>
+              <w:pStyle w:val="TextBody"/>
               <w:tabs>
                 <w:tab w:val="clear" w:pos="720"/>
                 <w:tab w:val="left" w:pos="2687" w:leader="none"/>
               </w:tabs>
               <w:spacing w:before="0" w:after="0"/>
-              <w:contextualSpacing/>
               <w:jc w:val="left"/>
               <w:rPr>
-                <w:rFonts w:ascii="Cantarell" w:hAnsi="Cantarell"/>
-                <w:b w:val="false"/>
-                <w:b w:val="false"/>
-                <w:bCs w:val="false"/>
-                <w:color w:val="000000"/>
+                <w:b/>
+                <w:b/>
+                <w:bCs/>
+                <w:color w:val="4ABDAC"/>
                 <w:sz w:val="20"/>
                 <w:szCs w:val="20"/>
               </w:rPr>
             </w:pPr>
             <w:r>
               <w:rPr>
-                <w:rFonts w:ascii="Cantarell" w:hAnsi="Cantarell"/>
-                <w:b w:val="false"/>
-                <w:bCs w:val="false"/>
-                <w:color w:val="000000"/>
+                <w:b/>
+                <w:bCs/>
+                <w:color w:val="4ABDAC"/>
                 <w:sz w:val="20"/>
                 <w:szCs w:val="20"/>
               </w:rPr>
-              <w:t>Register and login users, input photograph from with a URL and use the Clarifai API to identify faces in the photograph.</w:t>
-            </w:r>
-          </w:p>
-          <w:p>
-            <w:pPr>
-              <w:pStyle w:val="Normal"/>
-              <w:tabs>
-                <w:tab w:val="clear" w:pos="720"/>
-                <w:tab w:val="left" w:pos="2687" w:leader="none"/>
-              </w:tabs>
-              <w:spacing w:before="0" w:after="0"/>
-              <w:contextualSpacing/>
-              <w:jc w:val="left"/>
-              <w:rPr>
-                <w:rFonts w:ascii="Cantarell" w:hAnsi="Cantarell"/>
-                <w:b w:val="false"/>
-                <w:b w:val="false"/>
-                <w:bCs w:val="false"/>
-                <w:color w:val="000000"/>
+              <w:t xml:space="preserve">React  – </w:t>
+            </w:r>
+            <w:r>
+              <w:rPr>
+                <w:b/>
+                <w:bCs/>
+                <w:color w:val="4ABDAC"/>
                 <w:sz w:val="20"/>
                 <w:szCs w:val="20"/>
               </w:rPr>
-            </w:pPr>
-            <w:r>
-              <w:rPr>
-                <w:rFonts w:ascii="Cantarell" w:hAnsi="Cantarell"/>
-                <w:b w:val="false"/>
-                <w:bCs w:val="false"/>
-                <w:color w:val="000000"/>
+              <w:t xml:space="preserve">Node.js </w:t>
+            </w:r>
+            <w:r>
+              <w:rPr>
+                <w:b/>
+                <w:bCs/>
+                <w:color w:val="4ABDAC"/>
                 <w:sz w:val="20"/>
                 <w:szCs w:val="20"/>
               </w:rPr>
-              <w:t xml:space="preserve">Uses React, Node.js, Express and PostgreSQL, </w:t>
-            </w:r>
-            <w:r>
-              <w:rPr>
-                <w:rFonts w:ascii="Cantarell" w:hAnsi="Cantarell"/>
-                <w:b w:val="false"/>
-                <w:bCs w:val="false"/>
-                <w:color w:val="000000"/>
+              <w:t xml:space="preserve">– </w:t>
+            </w:r>
+            <w:r>
+              <w:rPr>
+                <w:b/>
+                <w:bCs/>
+                <w:color w:val="4ABDAC"/>
                 <w:sz w:val="20"/>
                 <w:szCs w:val="20"/>
               </w:rPr>
-              <w:t>hosted on Heroku:</w:t>
+              <w:t xml:space="preserve">Express.js </w:t>
+            </w:r>
+            <w:r>
+              <w:rPr>
+                <w:b/>
+                <w:bCs/>
+                <w:color w:val="4ABDAC"/>
+                <w:sz w:val="20"/>
+                <w:szCs w:val="20"/>
+              </w:rPr>
+              <w:t xml:space="preserve">–  </w:t>
+            </w:r>
+            <w:r>
+              <w:rPr>
+                <w:b/>
+                <w:bCs/>
+                <w:color w:val="4ABDAC"/>
+                <w:sz w:val="20"/>
+                <w:szCs w:val="20"/>
+              </w:rPr>
+              <w:t xml:space="preserve">PostgreSQL </w:t>
+            </w:r>
+            <w:r>
+              <w:rPr>
+                <w:b/>
+                <w:bCs/>
+                <w:color w:val="4ABDAC"/>
+                <w:sz w:val="20"/>
+                <w:szCs w:val="20"/>
+              </w:rPr>
+              <w:t xml:space="preserve">– </w:t>
+            </w:r>
+            <w:r>
+              <w:rPr>
+                <w:b/>
+                <w:bCs/>
+                <w:color w:val="4ABDAC"/>
+                <w:sz w:val="20"/>
+                <w:szCs w:val="20"/>
+              </w:rPr>
+              <w:t xml:space="preserve">JavaScript </w:t>
+            </w:r>
+            <w:r>
+              <w:rPr>
+                <w:b/>
+                <w:bCs/>
+                <w:color w:val="4ABDAC"/>
+                <w:sz w:val="20"/>
+                <w:szCs w:val="20"/>
+              </w:rPr>
+              <w:t>– HTML - CSS</w:t>
             </w:r>
           </w:p>
           <w:p>
@@ -1220,7 +1945,84 @@
                 <w:sz w:val="20"/>
                 <w:szCs w:val="20"/>
               </w:rPr>
-              <w:t>https://facerecognitionfrontend.herokuapp.com/</w:t>
+              <w:t xml:space="preserve">Register and login users </w:t>
+            </w:r>
+            <w:r>
+              <w:rPr>
+                <w:rFonts w:ascii="Cantarell" w:hAnsi="Cantarell"/>
+                <w:b w:val="false"/>
+                <w:bCs w:val="false"/>
+                <w:color w:val="000000"/>
+                <w:sz w:val="20"/>
+                <w:szCs w:val="20"/>
+              </w:rPr>
+              <w:t>to a PostreSQL database</w:t>
+            </w:r>
+            <w:r>
+              <w:rPr>
+                <w:rFonts w:ascii="Cantarell" w:hAnsi="Cantarell"/>
+                <w:b w:val="false"/>
+                <w:bCs w:val="false"/>
+                <w:color w:val="000000"/>
+                <w:sz w:val="20"/>
+                <w:szCs w:val="20"/>
+              </w:rPr>
+              <w:t xml:space="preserve">, </w:t>
+            </w:r>
+            <w:r>
+              <w:rPr>
+                <w:rFonts w:ascii="Cantarell" w:hAnsi="Cantarell"/>
+                <w:b w:val="false"/>
+                <w:bCs w:val="false"/>
+                <w:color w:val="000000"/>
+                <w:sz w:val="20"/>
+                <w:szCs w:val="20"/>
+              </w:rPr>
+              <w:t xml:space="preserve">input the URL of a photograph, </w:t>
+            </w:r>
+            <w:r>
+              <w:rPr>
+                <w:rFonts w:ascii="Cantarell" w:hAnsi="Cantarell"/>
+                <w:b w:val="false"/>
+                <w:bCs w:val="false"/>
+                <w:color w:val="000000"/>
+                <w:sz w:val="20"/>
+                <w:szCs w:val="20"/>
+              </w:rPr>
+              <w:t xml:space="preserve">and </w:t>
+            </w:r>
+            <w:r>
+              <w:rPr>
+                <w:rFonts w:ascii="Cantarell" w:hAnsi="Cantarell"/>
+                <w:b w:val="false"/>
+                <w:bCs w:val="false"/>
+                <w:color w:val="000000"/>
+                <w:sz w:val="20"/>
+                <w:szCs w:val="20"/>
+              </w:rPr>
+              <w:t>any human faces in the picture will be outlined with a border. Uses the free</w:t>
+            </w:r>
+            <w:r>
+              <w:rPr>
+                <w:rFonts w:ascii="Cantarell" w:hAnsi="Cantarell"/>
+                <w:b w:val="false"/>
+                <w:bCs w:val="false"/>
+                <w:color w:val="000000"/>
+                <w:sz w:val="20"/>
+                <w:szCs w:val="20"/>
+              </w:rPr>
+              <w:t xml:space="preserve"> Clarifai API to identify faces in the photograph. </w:t>
+            </w:r>
+            <w:r>
+              <w:rPr>
+                <w:rFonts w:ascii="Cantarell" w:hAnsi="Cantarell"/>
+                <w:b w:val="false"/>
+                <w:bCs w:val="false"/>
+                <w:color w:val="000000"/>
+                <w:sz w:val="20"/>
+                <w:szCs w:val="20"/>
+              </w:rPr>
+              <w:t>Hosted w/ Heroku:</w:t>
             </w:r>
           </w:p>
           <w:p>
@@ -1236,6 +2038,164 @@
               <w:rPr/>
             </w:pPr>
             <w:r>
+              <w:rPr>
+                <w:rFonts w:ascii="Cantarell" w:hAnsi="Cantarell"/>
+                <w:b w:val="false"/>
+                <w:bCs w:val="false"/>
+                <w:color w:val="000000"/>
+                <w:sz w:val="20"/>
+                <w:szCs w:val="20"/>
+              </w:rPr>
+              <w:t xml:space="preserve">    </w:t>
+            </w:r>
+            <w:hyperlink r:id="rId6">
+              <w:r>
+                <w:rPr>
+                  <w:rStyle w:val="InternetLink"/>
+                  <w:rFonts w:ascii="Cantarell" w:hAnsi="Cantarell"/>
+                  <w:b/>
+                  <w:bCs/>
+                  <w:color w:val="000000"/>
+                  <w:sz w:val="20"/>
+                  <w:szCs w:val="20"/>
+                </w:rPr>
+                <w:t>https://facerecognitionfrontend.herokuapp.com/</w:t>
+              </w:r>
+            </w:hyperlink>
+            <w:hyperlink r:id="rId7">
+              <w:r>
+                <w:rPr>
+                  <w:rFonts w:ascii="Cantarell" w:hAnsi="Cantarell"/>
+                  <w:b/>
+                  <w:bCs/>
+                  <w:color w:val="000000"/>
+                  <w:sz w:val="20"/>
+                  <w:szCs w:val="20"/>
+                </w:rPr>
+                <w:t xml:space="preserve"> </w:t>
+              </w:r>
+            </w:hyperlink>
+          </w:p>
+          <w:p>
+            <w:pPr>
+              <w:pStyle w:val="TextBody"/>
+              <w:spacing w:before="0" w:after="0"/>
+              <w:rPr/>
+            </w:pPr>
+            <w:r>
+              <w:rPr>
+                <w:b/>
+                <w:bCs/>
+                <w:color w:val="FC4A1A"/>
+                <w:sz w:val="26"/>
+                <w:szCs w:val="26"/>
+              </w:rPr>
+              <w:t>Star Wars App</w:t>
+            </w:r>
+          </w:p>
+          <w:p>
+            <w:pPr>
+              <w:pStyle w:val="TextBody"/>
+              <w:spacing w:before="0" w:after="0"/>
+              <w:rPr>
+                <w:b/>
+                <w:b/>
+                <w:bCs/>
+                <w:color w:val="4ABDAC"/>
+                <w:sz w:val="20"/>
+                <w:szCs w:val="20"/>
+              </w:rPr>
+            </w:pPr>
+            <w:r>
+              <w:rPr>
+                <w:b/>
+                <w:bCs/>
+                <w:color w:val="4ABDAC"/>
+                <w:sz w:val="20"/>
+                <w:szCs w:val="20"/>
+              </w:rPr>
+              <w:t xml:space="preserve">React – </w:t>
+            </w:r>
+            <w:r>
+              <w:rPr>
+                <w:b/>
+                <w:bCs/>
+                <w:color w:val="4ABDAC"/>
+                <w:sz w:val="20"/>
+                <w:szCs w:val="20"/>
+              </w:rPr>
+              <w:t>JavaScript</w:t>
+            </w:r>
+            <w:r>
+              <w:rPr>
+                <w:b/>
+                <w:bCs/>
+                <w:color w:val="4ABDAC"/>
+                <w:sz w:val="20"/>
+                <w:szCs w:val="20"/>
+              </w:rPr>
+              <w:t xml:space="preserve"> – HTML - CSS</w:t>
+            </w:r>
+          </w:p>
+          <w:p>
+            <w:pPr>
+              <w:pStyle w:val="Normal"/>
+              <w:tabs>
+                <w:tab w:val="clear" w:pos="720"/>
+                <w:tab w:val="left" w:pos="2687" w:leader="none"/>
+              </w:tabs>
+              <w:spacing w:before="0" w:after="0"/>
+              <w:contextualSpacing/>
+              <w:jc w:val="left"/>
+              <w:rPr/>
+            </w:pPr>
+            <w:r>
+              <w:rPr>
+                <w:rFonts w:ascii="Cantarell" w:hAnsi="Cantarell"/>
+                <w:b w:val="false"/>
+                <w:bCs w:val="false"/>
+                <w:color w:val="000000"/>
+                <w:sz w:val="20"/>
+                <w:szCs w:val="20"/>
+              </w:rPr>
+              <w:t>Responsive f</w:t>
+            </w:r>
+            <w:r>
+              <w:rPr>
+                <w:rFonts w:ascii="Cantarell" w:hAnsi="Cantarell"/>
+                <w:b w:val="false"/>
+                <w:bCs w:val="false"/>
+                <w:color w:val="000000"/>
+                <w:sz w:val="20"/>
+                <w:szCs w:val="20"/>
+              </w:rPr>
+              <w:t xml:space="preserve">ront-end displaying </w:t>
+            </w:r>
+            <w:r>
+              <w:rPr>
+                <w:rFonts w:ascii="Cantarell" w:hAnsi="Cantarell"/>
+                <w:b w:val="false"/>
+                <w:bCs w:val="false"/>
+                <w:color w:val="000000"/>
+                <w:sz w:val="20"/>
+                <w:szCs w:val="20"/>
+              </w:rPr>
+              <w:t>information which is retrieved from a free Star Wars API and displayed on individual cards. Cards are interactive.</w:t>
+            </w:r>
+          </w:p>
+          <w:p>
+            <w:pPr>
+              <w:pStyle w:val="Normal"/>
+              <w:tabs>
+                <w:tab w:val="clear" w:pos="720"/>
+                <w:tab w:val="left" w:pos="2687" w:leader="none"/>
+              </w:tabs>
+              <w:spacing w:before="0" w:after="0"/>
+              <w:contextualSpacing/>
+              <w:jc w:val="left"/>
+              <w:rPr/>
+            </w:pPr>
+            <w:r>
               <w:rPr/>
             </w:r>
           </w:p>
@@ -1277,7 +2237,7 @@
               <w:rPr>
                 <w:b/>
                 <w:bCs/>
-                <w:color w:val="59B0B9"/>
+                <w:color w:val="FC4A1A"/>
                 <w:sz w:val="20"/>
                 <w:szCs w:val="20"/>
               </w:rPr>
@@ -1375,7 +2335,11 @@
               </w:rPr>
             </w:pPr>
             <w:r>
-              <w:rPr/>
+              <w:rPr>
+                <w:i w:val="false"/>
+                <w:iCs w:val="false"/>
+                <w:color w:val="666666"/>
+              </w:rPr>
             </w:r>
           </w:p>
           <w:p>
@@ -1406,7 +2370,7 @@
               <w:rPr>
                 <w:b/>
                 <w:bCs/>
-                <w:color w:val="59B0B9"/>
+                <w:color w:val="FC4A1A"/>
               </w:rPr>
               <w:t>COMPUTER TECHNICIAN</w:t>
             </w:r>
@@ -1414,7 +2378,7 @@
               <w:rPr>
                 <w:b w:val="false"/>
                 <w:bCs w:val="false"/>
-                <w:color w:val="59B0B9"/>
+                <w:color w:val="FC4A1A"/>
               </w:rPr>
               <w:t xml:space="preserve"> </w:t>
             </w:r>
@@ -1450,15 +2414,7 @@
               <w:contextualSpacing/>
               <w:jc w:val="left"/>
               <w:outlineLvl w:val="2"/>
-              <w:rPr>
-                <w:rFonts w:ascii="Cantarell" w:hAnsi="Cantarell"/>
-                <w:b w:val="false"/>
-                <w:b w:val="false"/>
-                <w:bCs w:val="false"/>
-                <w:color w:val="000000"/>
-                <w:sz w:val="20"/>
-                <w:szCs w:val="20"/>
-              </w:rPr>
+              <w:rPr/>
             </w:pPr>
             <w:bookmarkStart w:id="0" w:name="__DdeLink__107_2893877265"/>
             <w:r>
@@ -1528,13 +2484,13 @@
               <w:rPr>
                 <w:b/>
                 <w:bCs/>
-                <w:color w:val="59B0B9"/>
+                <w:color w:val="FC4A1A"/>
               </w:rPr>
               <w:t>BACHELOR OF SCIENCE, CHEMISTRY</w:t>
             </w:r>
             <w:r>
               <w:rPr>
-                <w:color w:val="59B0B9"/>
+                <w:color w:val="FC4A1A"/>
               </w:rPr>
               <w:t xml:space="preserve"> </w:t>
             </w:r>
@@ -1628,7 +2584,9 @@
               </w:rPr>
             </w:pPr>
             <w:r>
-              <w:rPr/>
+              <w:rPr>
+                <w:color w:val="666666"/>
+              </w:rPr>
             </w:r>
           </w:p>
           <w:p>
@@ -1657,13 +2615,19 @@
               <w:rPr>
                 <w:b/>
                 <w:bCs/>
-                <w:color w:val="59B0B9"/>
+                <w:color w:val="FC4A1A"/>
               </w:rPr>
               <w:t>MATERIALS SCIENCE ENGINEERING</w:t>
             </w:r>
             <w:r>
+              <w:rPr>
+                <w:color w:val="FC4A1A"/>
+              </w:rPr>
+              <w:t xml:space="preserve"> </w:t>
+            </w:r>
+            <w:r>
               <w:rPr/>
-              <w:t xml:space="preserve"> - </w:t>
+              <w:t xml:space="preserve">- </w:t>
             </w:r>
             <w:r>
               <w:rPr>
@@ -1694,28 +2658,13 @@
               <w:t>Advanced coursework in semiconductor theory and design.</w:t>
             </w:r>
           </w:p>
-          <w:p>
-            <w:pPr>
-              <w:pStyle w:val="Normal"/>
-              <w:tabs>
-                <w:tab w:val="clear" w:pos="720"/>
-                <w:tab w:val="left" w:pos="2687" w:leader="none"/>
-              </w:tabs>
-              <w:spacing w:before="0" w:after="0"/>
-              <w:contextualSpacing/>
-              <w:jc w:val="left"/>
-              <w:rPr/>
-            </w:pPr>
-            <w:r>
-              <w:rPr/>
-            </w:r>
-          </w:p>
         </w:tc>
       </w:tr>
     </w:tbl>
     <w:p>
       <w:pPr>
         <w:pStyle w:val="Normal"/>
+        <w:spacing w:before="0" w:after="160"/>
         <w:jc w:val="left"/>
         <w:rPr/>
       </w:pPr>
@@ -1727,170 +2676,12 @@
         <w:t xml:space="preserve">                                                                                     </w:t>
       </w:r>
     </w:p>
-    <w:p>
-      <w:pPr>
-        <w:pStyle w:val="Normal"/>
-        <w:jc w:val="left"/>
-        <w:rPr>
-          <w:b/>
-          <w:b/>
-          <w:bCs/>
-        </w:rPr>
-      </w:pPr>
-      <w:r>
-        <w:rPr>
-          <w:b/>
-          <w:bCs/>
-        </w:rPr>
-      </w:r>
-    </w:p>
-    <w:p>
-      <w:pPr>
-        <w:pStyle w:val="Normal"/>
-        <w:jc w:val="left"/>
-        <w:rPr>
-          <w:b/>
-          <w:b/>
-          <w:bCs/>
-        </w:rPr>
-      </w:pPr>
-      <w:r>
-        <w:rPr>
-          <w:b/>
-          <w:bCs/>
-        </w:rPr>
-      </w:r>
-    </w:p>
-    <w:p>
-      <w:pPr>
-        <w:pStyle w:val="Normal"/>
-        <w:spacing w:before="0" w:after="160"/>
-        <w:jc w:val="left"/>
-        <w:rPr/>
-      </w:pPr>
-      <w:r>
-        <w:drawing>
-          <wp:anchor behindDoc="0" distT="0" distB="0" distL="0" distR="0" simplePos="0" locked="0" layoutInCell="1" allowOverlap="1" relativeHeight="4">
-            <wp:simplePos x="0" y="0"/>
-            <wp:positionH relativeFrom="column">
-              <wp:posOffset>4883150</wp:posOffset>
-            </wp:positionH>
-            <wp:positionV relativeFrom="paragraph">
-              <wp:posOffset>-82550</wp:posOffset>
-            </wp:positionV>
-            <wp:extent cx="292735" cy="305435"/>
-            <wp:effectExtent l="0" t="0" r="0" b="0"/>
-            <wp:wrapSquare wrapText="largest"/>
-            <wp:docPr id="2" name="Image1" descr=""/>
-            <wp:cNvGraphicFramePr>
-              <a:graphicFrameLocks xmlns:a="http://schemas.openxmlformats.org/drawingml/2006/main" noChangeAspect="1"/>
-            </wp:cNvGraphicFramePr>
-            <a:graphic xmlns:a="http://schemas.openxmlformats.org/drawingml/2006/main">
-              <a:graphicData uri="http://schemas.openxmlformats.org/drawingml/2006/picture">
-                <pic:pic xmlns:pic="http://schemas.openxmlformats.org/drawingml/2006/picture">
-                  <pic:nvPicPr>
-                    <pic:cNvPr id="2" name="Image1" descr=""/>
-                    <pic:cNvPicPr>
-                      <a:picLocks noChangeAspect="1" noChangeArrowheads="1"/>
-                    </pic:cNvPicPr>
-                  </pic:nvPicPr>
-                  <pic:blipFill>
-                    <a:blip r:embed="rId2"/>
-                    <a:stretch>
-                      <a:fillRect/>
-                    </a:stretch>
-                  </pic:blipFill>
-                  <pic:spPr bwMode="auto">
-                    <a:xfrm>
-                      <a:off x="0" y="0"/>
-                      <a:ext cx="292735" cy="305435"/>
-                    </a:xfrm>
-                    <a:prstGeom prst="rect">
-                      <a:avLst/>
-                    </a:prstGeom>
-                  </pic:spPr>
-                </pic:pic>
-              </a:graphicData>
-            </a:graphic>
-          </wp:anchor>
-        </w:drawing>
-        <w:drawing>
-          <wp:anchor behindDoc="0" distT="0" distB="0" distL="0" distR="0" simplePos="0" locked="0" layoutInCell="1" allowOverlap="1" relativeHeight="5">
-            <wp:simplePos x="0" y="0"/>
-            <wp:positionH relativeFrom="column">
-              <wp:posOffset>3090545</wp:posOffset>
-            </wp:positionH>
-            <wp:positionV relativeFrom="paragraph">
-              <wp:posOffset>-91440</wp:posOffset>
-            </wp:positionV>
-            <wp:extent cx="320675" cy="295910"/>
-            <wp:effectExtent l="0" t="0" r="0" b="0"/>
-            <wp:wrapSquare wrapText="largest"/>
-            <wp:docPr id="3" name="Image2" descr=""/>
-            <wp:cNvGraphicFramePr>
-              <a:graphicFrameLocks xmlns:a="http://schemas.openxmlformats.org/drawingml/2006/main" noChangeAspect="1"/>
-            </wp:cNvGraphicFramePr>
-            <a:graphic xmlns:a="http://schemas.openxmlformats.org/drawingml/2006/main">
-              <a:graphicData uri="http://schemas.openxmlformats.org/drawingml/2006/picture">
-                <pic:pic xmlns:pic="http://schemas.openxmlformats.org/drawingml/2006/picture">
-                  <pic:nvPicPr>
-                    <pic:cNvPr id="3" name="Image2" descr=""/>
-                    <pic:cNvPicPr>
-                      <a:picLocks noChangeAspect="1" noChangeArrowheads="1"/>
-                    </pic:cNvPicPr>
-                  </pic:nvPicPr>
-                  <pic:blipFill>
-                    <a:blip r:embed="rId3"/>
-                    <a:stretch>
-                      <a:fillRect/>
-                    </a:stretch>
-                  </pic:blipFill>
-                  <pic:spPr bwMode="auto">
-                    <a:xfrm>
-                      <a:off x="0" y="0"/>
-                      <a:ext cx="320675" cy="295910"/>
-                    </a:xfrm>
-                    <a:prstGeom prst="rect">
-                      <a:avLst/>
-                    </a:prstGeom>
-                  </pic:spPr>
-                </pic:pic>
-              </a:graphicData>
-            </a:graphic>
-          </wp:anchor>
-        </w:drawing>
-      </w:r>
-      <w:r>
-        <w:rPr>
-          <w:b/>
-          <w:bCs/>
-        </w:rPr>
-        <w:tab/>
-      </w:r>
-      <w:r>
-        <w:rPr>
-          <w:b/>
-          <w:bCs/>
-        </w:rPr>
-        <w:tab/>
-        <w:tab/>
-        <w:tab/>
-        <w:t xml:space="preserve">                                       in/scott96707     /scott96707 </w:t>
-      </w:r>
-      <w:r>
-        <w:rPr>
-          <w:b w:val="false"/>
-          <w:bCs w:val="false"/>
-        </w:rPr>
-        <w:t xml:space="preserve">     </w:t>
-      </w:r>
-    </w:p>
     <w:sectPr>
-      <w:headerReference w:type="default" r:id="rId4"/>
-      <w:footerReference w:type="default" r:id="rId5"/>
+      <w:headerReference w:type="default" r:id="rId8"/>
+      <w:footerReference w:type="default" r:id="rId9"/>
       <w:type w:val="nextPage"/>
       <w:pgSz w:w="12240" w:h="15840"/>
-      <w:pgMar w:left="720" w:right="720" w:header="720" w:top="777" w:footer="0" w:bottom="288" w:gutter="0"/>
+      <w:pgMar w:left="720" w:right="720" w:header="432" w:top="948" w:footer="0" w:bottom="288" w:gutter="0"/>
       <w:pgNumType w:fmt="decimal"/>
       <w:formProt w:val="false"/>
       <w:textDirection w:val="lrTb"/>
@@ -1909,6 +2700,19 @@
     </w:pPr>
     <w:r>
       <w:rPr/>
+      <w:t xml:space="preserve">                   </w:t>
+    </w:r>
+    <w:r>
+      <w:rPr/>
+      <w:tab/>
+      <w:t xml:space="preserve">                                                                                                    </w:t>
+    </w:r>
+    <w:r>
+      <w:rPr>
+        <w:b w:val="false"/>
+        <w:bCs w:val="false"/>
+      </w:rPr>
+      <w:t xml:space="preserve">   </w:t>
     </w:r>
   </w:p>
 </w:ftr>
@@ -1919,179 +2723,10 @@
   <w:p>
     <w:pPr>
       <w:pStyle w:val="Header"/>
-      <w:jc w:val="right"/>
       <w:rPr/>
     </w:pPr>
     <w:r>
-      <mc:AlternateContent>
-        <mc:Choice Requires="wps">
-          <w:drawing>
-            <wp:anchor behindDoc="1" distT="0" distB="0" distL="114300" distR="114300" simplePos="0" locked="0" layoutInCell="1" allowOverlap="1" relativeHeight="3">
-              <wp:simplePos x="0" y="0"/>
-              <wp:positionH relativeFrom="column">
-                <wp:posOffset>-523875</wp:posOffset>
-              </wp:positionH>
-              <wp:positionV relativeFrom="paragraph">
-                <wp:posOffset>-457200</wp:posOffset>
-              </wp:positionV>
-              <wp:extent cx="2720975" cy="10065385"/>
-              <wp:effectExtent l="0" t="0" r="0" b="0"/>
-              <wp:wrapNone/>
-              <wp:docPr id="4" name="Rectangle 11"/>
-              <a:graphic xmlns:a="http://schemas.openxmlformats.org/drawingml/2006/main">
-                <a:graphicData uri="http://schemas.microsoft.com/office/word/2010/wordprocessingShape">
-                  <wps:wsp>
-                    <wps:cNvSpPr/>
-                    <wps:spPr>
-                      <a:xfrm>
-                        <a:off x="0" y="0"/>
-                        <a:ext cx="2720520" cy="10064880"/>
-                      </a:xfrm>
-                      <a:prstGeom prst="rect">
-                        <a:avLst/>
-                      </a:prstGeom>
-                      <a:solidFill>
-                        <a:srgbClr val="59b0b9"/>
-                      </a:solidFill>
-                      <a:ln>
-                        <a:noFill/>
-                      </a:ln>
-                    </wps:spPr>
-                    <wps:style>
-                      <a:lnRef idx="0"/>
-                      <a:fillRef idx="0"/>
-                      <a:effectRef idx="0"/>
-                      <a:fontRef idx="minor"/>
-                    </wps:style>
-                    <wps:bodyPr/>
-                  </wps:wsp>
-                </a:graphicData>
-              </a:graphic>
-            </wp:anchor>
-          </w:drawing>
-        </mc:Choice>
-        <mc:Fallback>
-          <w:pict>
-            <v:rect id="shape_0" ID="Rectangle 11" fillcolor="#59b0b9" stroked="f" style="position:absolute;margin-left:-41.25pt;margin-top:-36pt;width:214.15pt;height:792.45pt">
-              <w10:wrap type="none"/>
-              <v:fill o:detectmouseclick="t" type="solid" color2="#a64f46"/>
-              <v:stroke color="#3465a4" joinstyle="round" endcap="flat"/>
-            </v:rect>
-          </w:pict>
-        </mc:Fallback>
-      </mc:AlternateContent>
-      <w:drawing>
-        <wp:anchor behindDoc="1" distT="0" distB="0" distL="0" distR="0" simplePos="0" locked="0" layoutInCell="1" allowOverlap="1" relativeHeight="6">
-          <wp:simplePos x="0" y="0"/>
-          <wp:positionH relativeFrom="column">
-            <wp:posOffset>3086100</wp:posOffset>
-          </wp:positionH>
-          <wp:positionV relativeFrom="paragraph">
-            <wp:posOffset>-85725</wp:posOffset>
-          </wp:positionV>
-          <wp:extent cx="228600" cy="228600"/>
-          <wp:effectExtent l="0" t="0" r="0" b="0"/>
-          <wp:wrapSquare wrapText="largest"/>
-          <wp:docPr id="5" name="Image3" descr=""/>
-          <wp:cNvGraphicFramePr>
-            <a:graphicFrameLocks xmlns:a="http://schemas.openxmlformats.org/drawingml/2006/main" noChangeAspect="1"/>
-          </wp:cNvGraphicFramePr>
-          <a:graphic xmlns:a="http://schemas.openxmlformats.org/drawingml/2006/main">
-            <a:graphicData uri="http://schemas.openxmlformats.org/drawingml/2006/picture">
-              <pic:pic xmlns:pic="http://schemas.openxmlformats.org/drawingml/2006/picture">
-                <pic:nvPicPr>
-                  <pic:cNvPr id="5" name="Image3" descr=""/>
-                  <pic:cNvPicPr>
-                    <a:picLocks noChangeAspect="1" noChangeArrowheads="1"/>
-                  </pic:cNvPicPr>
-                </pic:nvPicPr>
-                <pic:blipFill>
-                  <a:blip r:embed="rId1"/>
-                  <a:stretch>
-                    <a:fillRect/>
-                  </a:stretch>
-                </pic:blipFill>
-                <pic:spPr bwMode="auto">
-                  <a:xfrm>
-                    <a:off x="0" y="0"/>
-                    <a:ext cx="228600" cy="228600"/>
-                  </a:xfrm>
-                  <a:prstGeom prst="rect">
-                    <a:avLst/>
-                  </a:prstGeom>
-                </pic:spPr>
-              </pic:pic>
-            </a:graphicData>
-          </a:graphic>
-        </wp:anchor>
-      </w:drawing>
-      <w:drawing>
-        <wp:anchor behindDoc="1" distT="0" distB="0" distL="0" distR="0" simplePos="0" locked="0" layoutInCell="1" allowOverlap="1" relativeHeight="7">
-          <wp:simplePos x="0" y="0"/>
-          <wp:positionH relativeFrom="column">
-            <wp:posOffset>4886325</wp:posOffset>
-          </wp:positionH>
-          <wp:positionV relativeFrom="paragraph">
-            <wp:posOffset>-66040</wp:posOffset>
-          </wp:positionV>
-          <wp:extent cx="248285" cy="248285"/>
-          <wp:effectExtent l="0" t="0" r="0" b="0"/>
-          <wp:wrapSquare wrapText="largest"/>
-          <wp:docPr id="6" name="Image4" descr=""/>
-          <wp:cNvGraphicFramePr>
-            <a:graphicFrameLocks xmlns:a="http://schemas.openxmlformats.org/drawingml/2006/main" noChangeAspect="1"/>
-          </wp:cNvGraphicFramePr>
-          <a:graphic xmlns:a="http://schemas.openxmlformats.org/drawingml/2006/main">
-            <a:graphicData uri="http://schemas.openxmlformats.org/drawingml/2006/picture">
-              <pic:pic xmlns:pic="http://schemas.openxmlformats.org/drawingml/2006/picture">
-                <pic:nvPicPr>
-                  <pic:cNvPr id="6" name="Image4" descr=""/>
-                  <pic:cNvPicPr>
-                    <a:picLocks noChangeAspect="1" noChangeArrowheads="1"/>
-                  </pic:cNvPicPr>
-                </pic:nvPicPr>
-                <pic:blipFill>
-                  <a:blip r:embed="rId2"/>
-                  <a:stretch>
-                    <a:fillRect/>
-                  </a:stretch>
-                </pic:blipFill>
-                <pic:spPr bwMode="auto">
-                  <a:xfrm>
-                    <a:off x="0" y="0"/>
-                    <a:ext cx="248285" cy="248285"/>
-                  </a:xfrm>
-                  <a:prstGeom prst="rect">
-                    <a:avLst/>
-                  </a:prstGeom>
-                </pic:spPr>
-              </pic:pic>
-            </a:graphicData>
-          </a:graphic>
-        </wp:anchor>
-      </w:drawing>
-    </w:r>
-    <w:r>
       <w:rPr/>
-      <w:t xml:space="preserve">        </w:t>
-    </w:r>
-    <w:r>
-      <w:rPr>
-        <w:b/>
-        <w:bCs/>
-      </w:rPr>
-      <w:t>(970) 231 4895</w:t>
-    </w:r>
-    <w:r>
-      <w:rPr/>
-      <w:t xml:space="preserve">                   </w:t>
-    </w:r>
-    <w:r>
-      <w:rPr>
-        <w:b/>
-        <w:bCs/>
-      </w:rPr>
-      <w:t xml:space="preserve">scott96707@gmail.com </w:t>
     </w:r>
   </w:p>
 </w:hdr>
@@ -2263,6 +2898,7 @@
         <w:sz w:val="20"/>
         <w:b w:val="false"/>
         <w:rFonts w:cs="Symbol"/>
+        <w:color w:val="000000"/>
       </w:rPr>
     </w:lvl>
     <w:lvl w:ilvl="1">
@@ -2689,6 +3325,152 @@
   <w:abstractNum w:abstractNumId="5">
     <w:lvl w:ilvl="0">
       <w:start w:val="1"/>
+      <w:numFmt w:val="bullet"/>
+      <w:lvlText w:val=""/>
+      <w:lvlJc w:val="left"/>
+      <w:pPr>
+        <w:tabs>
+          <w:tab w:val="num" w:pos="720"/>
+        </w:tabs>
+        <w:ind w:left="230" w:hanging="100"/>
+      </w:pPr>
+      <w:rPr>
+        <w:rFonts w:ascii="Symbol" w:hAnsi="Symbol" w:cs="Symbol" w:hint="default"/>
+        <w:rFonts w:cs="OpenSymbol"/>
+      </w:rPr>
+    </w:lvl>
+    <w:lvl w:ilvl="1">
+      <w:start w:val="1"/>
+      <w:numFmt w:val="bullet"/>
+      <w:lvlText w:val="◦"/>
+      <w:lvlJc w:val="left"/>
+      <w:pPr>
+        <w:tabs>
+          <w:tab w:val="num" w:pos="1080"/>
+        </w:tabs>
+        <w:ind w:left="1080" w:hanging="360"/>
+      </w:pPr>
+      <w:rPr>
+        <w:rFonts w:ascii="OpenSymbol" w:hAnsi="OpenSymbol" w:cs="OpenSymbol" w:hint="default"/>
+        <w:rFonts w:cs="OpenSymbol"/>
+      </w:rPr>
+    </w:lvl>
+    <w:lvl w:ilvl="2">
+      <w:start w:val="1"/>
+      <w:numFmt w:val="bullet"/>
+      <w:lvlText w:val="▪"/>
+      <w:lvlJc w:val="left"/>
+      <w:pPr>
+        <w:tabs>
+          <w:tab w:val="num" w:pos="1440"/>
+        </w:tabs>
+        <w:ind w:left="1440" w:hanging="360"/>
+      </w:pPr>
+      <w:rPr>
+        <w:rFonts w:ascii="OpenSymbol" w:hAnsi="OpenSymbol" w:cs="OpenSymbol" w:hint="default"/>
+        <w:rFonts w:cs="OpenSymbol"/>
+      </w:rPr>
+    </w:lvl>
+    <w:lvl w:ilvl="3">
+      <w:start w:val="1"/>
+      <w:numFmt w:val="bullet"/>
+      <w:lvlText w:val=""/>
+      <w:lvlJc w:val="left"/>
+      <w:pPr>
+        <w:tabs>
+          <w:tab w:val="num" w:pos="1800"/>
+        </w:tabs>
+        <w:ind w:left="1800" w:hanging="360"/>
+      </w:pPr>
+      <w:rPr>
+        <w:rFonts w:ascii="Symbol" w:hAnsi="Symbol" w:cs="Symbol" w:hint="default"/>
+        <w:rFonts w:cs="OpenSymbol"/>
+      </w:rPr>
+    </w:lvl>
+    <w:lvl w:ilvl="4">
+      <w:start w:val="1"/>
+      <w:numFmt w:val="bullet"/>
+      <w:lvlText w:val="◦"/>
+      <w:lvlJc w:val="left"/>
+      <w:pPr>
+        <w:tabs>
+          <w:tab w:val="num" w:pos="2160"/>
+        </w:tabs>
+        <w:ind w:left="2160" w:hanging="360"/>
+      </w:pPr>
+      <w:rPr>
+        <w:rFonts w:ascii="OpenSymbol" w:hAnsi="OpenSymbol" w:cs="OpenSymbol" w:hint="default"/>
+        <w:rFonts w:cs="OpenSymbol"/>
+      </w:rPr>
+    </w:lvl>
+    <w:lvl w:ilvl="5">
+      <w:start w:val="1"/>
+      <w:numFmt w:val="bullet"/>
+      <w:lvlText w:val="▪"/>
+      <w:lvlJc w:val="left"/>
+      <w:pPr>
+        <w:tabs>
+          <w:tab w:val="num" w:pos="2520"/>
+        </w:tabs>
+        <w:ind w:left="2520" w:hanging="360"/>
+      </w:pPr>
+      <w:rPr>
+        <w:rFonts w:ascii="OpenSymbol" w:hAnsi="OpenSymbol" w:cs="OpenSymbol" w:hint="default"/>
+        <w:rFonts w:cs="OpenSymbol"/>
+      </w:rPr>
+    </w:lvl>
+    <w:lvl w:ilvl="6">
+      <w:start w:val="1"/>
+      <w:numFmt w:val="bullet"/>
+      <w:lvlText w:val=""/>
+      <w:lvlJc w:val="left"/>
+      <w:pPr>
+        <w:tabs>
+          <w:tab w:val="num" w:pos="2880"/>
+        </w:tabs>
+        <w:ind w:left="2880" w:hanging="360"/>
+      </w:pPr>
+      <w:rPr>
+        <w:rFonts w:ascii="Symbol" w:hAnsi="Symbol" w:cs="Symbol" w:hint="default"/>
+        <w:rFonts w:cs="OpenSymbol"/>
+      </w:rPr>
+    </w:lvl>
+    <w:lvl w:ilvl="7">
+      <w:start w:val="1"/>
+      <w:numFmt w:val="bullet"/>
+      <w:lvlText w:val="◦"/>
+      <w:lvlJc w:val="left"/>
+      <w:pPr>
+        <w:tabs>
+          <w:tab w:val="num" w:pos="3240"/>
+        </w:tabs>
+        <w:ind w:left="3240" w:hanging="360"/>
+      </w:pPr>
+      <w:rPr>
+        <w:rFonts w:ascii="OpenSymbol" w:hAnsi="OpenSymbol" w:cs="OpenSymbol" w:hint="default"/>
+        <w:rFonts w:cs="OpenSymbol"/>
+      </w:rPr>
+    </w:lvl>
+    <w:lvl w:ilvl="8">
+      <w:start w:val="1"/>
+      <w:numFmt w:val="bullet"/>
+      <w:lvlText w:val="▪"/>
+      <w:lvlJc w:val="left"/>
+      <w:pPr>
+        <w:tabs>
+          <w:tab w:val="num" w:pos="3600"/>
+        </w:tabs>
+        <w:ind w:left="3600" w:hanging="360"/>
+      </w:pPr>
+      <w:rPr>
+        <w:rFonts w:ascii="OpenSymbol" w:hAnsi="OpenSymbol" w:cs="OpenSymbol" w:hint="default"/>
+        <w:rFonts w:cs="OpenSymbol"/>
+      </w:rPr>
+    </w:lvl>
+  </w:abstractNum>
+  <w:abstractNum w:abstractNumId="6">
+    <w:lvl w:ilvl="0">
+      <w:start w:val="1"/>
       <w:numFmt w:val="none"/>
       <w:suff w:val="nothing"/>
       <w:lvlText w:val=""/>
@@ -2792,6 +3574,9 @@
   </w:num>
   <w:num w:numId="5">
     <w:abstractNumId w:val="5"/>
+  </w:num>
+  <w:num w:numId="6">
+    <w:abstractNumId w:val="6"/>
   </w:num>
 </w:numbering>
 </file>
@@ -5994,6 +6779,280 @@
       <w:rFonts w:cs="OpenSymbol"/>
     </w:rPr>
   </w:style>
+  <w:style w:type="character" w:styleId="ListLabel364">
+    <w:name w:val="ListLabel 364"/>
+    <w:qFormat/>
+    <w:rPr>
+      <w:rFonts w:cs="OpenSymbol"/>
+      <w:sz w:val="20"/>
+    </w:rPr>
+  </w:style>
+  <w:style w:type="character" w:styleId="ListLabel365">
+    <w:name w:val="ListLabel 365"/>
+    <w:qFormat/>
+    <w:rPr>
+      <w:rFonts w:cs="OpenSymbol"/>
+    </w:rPr>
+  </w:style>
+  <w:style w:type="character" w:styleId="ListLabel366">
+    <w:name w:val="ListLabel 366"/>
+    <w:qFormat/>
+    <w:rPr>
+      <w:rFonts w:cs="OpenSymbol"/>
+    </w:rPr>
+  </w:style>
+  <w:style w:type="character" w:styleId="ListLabel367">
+    <w:name w:val="ListLabel 367"/>
+    <w:qFormat/>
+    <w:rPr>
+      <w:rFonts w:cs="OpenSymbol"/>
+    </w:rPr>
+  </w:style>
+  <w:style w:type="character" w:styleId="ListLabel368">
+    <w:name w:val="ListLabel 368"/>
+    <w:qFormat/>
+    <w:rPr>
+      <w:rFonts w:cs="OpenSymbol"/>
+    </w:rPr>
+  </w:style>
+  <w:style w:type="character" w:styleId="ListLabel369">
+    <w:name w:val="ListLabel 369"/>
+    <w:qFormat/>
+    <w:rPr>
+      <w:rFonts w:cs="OpenSymbol"/>
+    </w:rPr>
+  </w:style>
+  <w:style w:type="character" w:styleId="ListLabel370">
+    <w:name w:val="ListLabel 370"/>
+    <w:qFormat/>
+    <w:rPr>
+      <w:rFonts w:cs="OpenSymbol"/>
+    </w:rPr>
+  </w:style>
+  <w:style w:type="character" w:styleId="ListLabel371">
+    <w:name w:val="ListLabel 371"/>
+    <w:qFormat/>
+    <w:rPr>
+      <w:rFonts w:cs="OpenSymbol"/>
+    </w:rPr>
+  </w:style>
+  <w:style w:type="character" w:styleId="ListLabel372">
+    <w:name w:val="ListLabel 372"/>
+    <w:qFormat/>
+    <w:rPr>
+      <w:rFonts w:cs="OpenSymbol"/>
+    </w:rPr>
+  </w:style>
+  <w:style w:type="character" w:styleId="ListLabel373">
+    <w:name w:val="ListLabel 373"/>
+    <w:qFormat/>
+    <w:rPr>
+      <w:rFonts w:ascii="Cantarell" w:hAnsi="Cantarell" w:cs="Symbol"/>
+      <w:b w:val="false"/>
+      <w:color w:val="000000"/>
+      <w:sz w:val="20"/>
+    </w:rPr>
+  </w:style>
+  <w:style w:type="character" w:styleId="ListLabel374">
+    <w:name w:val="ListLabel 374"/>
+    <w:qFormat/>
+    <w:rPr>
+      <w:rFonts w:cs="Symbol"/>
+    </w:rPr>
+  </w:style>
+  <w:style w:type="character" w:styleId="ListLabel375">
+    <w:name w:val="ListLabel 375"/>
+    <w:qFormat/>
+    <w:rPr>
+      <w:rFonts w:cs="Symbol"/>
+    </w:rPr>
+  </w:style>
+  <w:style w:type="character" w:styleId="ListLabel376">
+    <w:name w:val="ListLabel 376"/>
+    <w:qFormat/>
+    <w:rPr>
+      <w:rFonts w:cs="Symbol"/>
+    </w:rPr>
+  </w:style>
+  <w:style w:type="character" w:styleId="ListLabel377">
+    <w:name w:val="ListLabel 377"/>
+    <w:qFormat/>
+    <w:rPr>
+      <w:rFonts w:cs="Symbol"/>
+    </w:rPr>
+  </w:style>
+  <w:style w:type="character" w:styleId="ListLabel378">
+    <w:name w:val="ListLabel 378"/>
+    <w:qFormat/>
+    <w:rPr>
+      <w:rFonts w:cs="Symbol"/>
+    </w:rPr>
+  </w:style>
+  <w:style w:type="character" w:styleId="ListLabel379">
+    <w:name w:val="ListLabel 379"/>
+    <w:qFormat/>
+    <w:rPr>
+      <w:rFonts w:cs="Symbol"/>
+    </w:rPr>
+  </w:style>
+  <w:style w:type="character" w:styleId="ListLabel380">
+    <w:name w:val="ListLabel 380"/>
+    <w:qFormat/>
+    <w:rPr>
+      <w:rFonts w:cs="Symbol"/>
+    </w:rPr>
+  </w:style>
+  <w:style w:type="character" w:styleId="ListLabel381">
+    <w:name w:val="ListLabel 381"/>
+    <w:qFormat/>
+    <w:rPr>
+      <w:rFonts w:cs="Symbol"/>
+    </w:rPr>
+  </w:style>
+  <w:style w:type="character" w:styleId="ListLabel382">
+    <w:name w:val="ListLabel 382"/>
+    <w:qFormat/>
+    <w:rPr>
+      <w:rFonts w:cs="OpenSymbol"/>
+    </w:rPr>
+  </w:style>
+  <w:style w:type="character" w:styleId="ListLabel383">
+    <w:name w:val="ListLabel 383"/>
+    <w:qFormat/>
+    <w:rPr>
+      <w:rFonts w:cs="OpenSymbol"/>
+    </w:rPr>
+  </w:style>
+  <w:style w:type="character" w:styleId="ListLabel384">
+    <w:name w:val="ListLabel 384"/>
+    <w:qFormat/>
+    <w:rPr>
+      <w:rFonts w:cs="OpenSymbol"/>
+    </w:rPr>
+  </w:style>
+  <w:style w:type="character" w:styleId="ListLabel385">
+    <w:name w:val="ListLabel 385"/>
+    <w:qFormat/>
+    <w:rPr>
+      <w:rFonts w:cs="OpenSymbol"/>
+    </w:rPr>
+  </w:style>
+  <w:style w:type="character" w:styleId="ListLabel386">
+    <w:name w:val="ListLabel 386"/>
+    <w:qFormat/>
+    <w:rPr>
+      <w:rFonts w:cs="OpenSymbol"/>
+    </w:rPr>
+  </w:style>
+  <w:style w:type="character" w:styleId="ListLabel387">
+    <w:name w:val="ListLabel 387"/>
+    <w:qFormat/>
+    <w:rPr>
+      <w:rFonts w:cs="OpenSymbol"/>
+    </w:rPr>
+  </w:style>
+  <w:style w:type="character" w:styleId="ListLabel388">
+    <w:name w:val="ListLabel 388"/>
+    <w:qFormat/>
+    <w:rPr>
+      <w:rFonts w:cs="OpenSymbol"/>
+    </w:rPr>
+  </w:style>
+  <w:style w:type="character" w:styleId="ListLabel389">
+    <w:name w:val="ListLabel 389"/>
+    <w:qFormat/>
+    <w:rPr>
+      <w:rFonts w:cs="OpenSymbol"/>
+    </w:rPr>
+  </w:style>
+  <w:style w:type="character" w:styleId="ListLabel390">
+    <w:name w:val="ListLabel 390"/>
+    <w:qFormat/>
+    <w:rPr>
+      <w:rFonts w:cs="OpenSymbol"/>
+    </w:rPr>
+  </w:style>
+  <w:style w:type="character" w:styleId="ListLabel391">
+    <w:name w:val="ListLabel 391"/>
+    <w:qFormat/>
+    <w:rPr>
+      <w:rFonts w:cs="OpenSymbol"/>
+    </w:rPr>
+  </w:style>
+  <w:style w:type="character" w:styleId="ListLabel392">
+    <w:name w:val="ListLabel 392"/>
+    <w:qFormat/>
+    <w:rPr>
+      <w:rFonts w:cs="OpenSymbol"/>
+    </w:rPr>
+  </w:style>
+  <w:style w:type="character" w:styleId="ListLabel393">
+    <w:name w:val="ListLabel 393"/>
+    <w:qFormat/>
+    <w:rPr>
+      <w:rFonts w:cs="OpenSymbol"/>
+    </w:rPr>
+  </w:style>
+  <w:style w:type="character" w:styleId="ListLabel394">
+    <w:name w:val="ListLabel 394"/>
+    <w:qFormat/>
+    <w:rPr>
+      <w:rFonts w:cs="OpenSymbol"/>
+    </w:rPr>
+  </w:style>
+  <w:style w:type="character" w:styleId="ListLabel395">
+    <w:name w:val="ListLabel 395"/>
+    <w:qFormat/>
+    <w:rPr>
+      <w:rFonts w:cs="OpenSymbol"/>
+    </w:rPr>
+  </w:style>
+  <w:style w:type="character" w:styleId="ListLabel396">
+    <w:name w:val="ListLabel 396"/>
+    <w:qFormat/>
+    <w:rPr>
+      <w:rFonts w:cs="OpenSymbol"/>
+    </w:rPr>
+  </w:style>
+  <w:style w:type="character" w:styleId="ListLabel397">
+    <w:name w:val="ListLabel 397"/>
+    <w:qFormat/>
+    <w:rPr>
+      <w:rFonts w:cs="OpenSymbol"/>
+    </w:rPr>
+  </w:style>
+  <w:style w:type="character" w:styleId="ListLabel398">
+    <w:name w:val="ListLabel 398"/>
+    <w:qFormat/>
+    <w:rPr>
+      <w:rFonts w:cs="OpenSymbol"/>
+    </w:rPr>
+  </w:style>
+  <w:style w:type="character" w:styleId="ListLabel399">
+    <w:name w:val="ListLabel 399"/>
+    <w:qFormat/>
+    <w:rPr>
+      <w:rFonts w:cs="OpenSymbol"/>
+    </w:rPr>
+  </w:style>
+  <w:style w:type="character" w:styleId="FootnoteCharacters">
+    <w:name w:val="Footnote Characters"/>
+    <w:qFormat/>
+    <w:rPr/>
+  </w:style>
+  <w:style w:type="character" w:styleId="EndnoteCharacters">
+    <w:name w:val="Endnote Characters"/>
+    <w:qFormat/>
+    <w:rPr/>
+  </w:style>
+  <w:style w:type="character" w:styleId="VisitedInternetLink">
+    <w:name w:val="Visited Internet Link"/>
+    <w:rPr>
+      <w:color w:val="800000"/>
+      <w:u w:val="single"/>
+      <w:lang w:val="zxx" w:eastAsia="zxx" w:bidi="zxx"/>
+    </w:rPr>
+  </w:style>
   <w:style w:type="paragraph" w:styleId="Heading">
     <w:name w:val="Heading"/>
     <w:basedOn w:val="Normal"/>
@@ -6173,6 +7232,15 @@
     <w:qFormat/>
     <w:pPr>
       <w:ind w:firstLine="283"/>
+    </w:pPr>
+    <w:rPr/>
+  </w:style>
+  <w:style w:type="paragraph" w:styleId="ListContents">
+    <w:name w:val="List Contents"/>
+    <w:basedOn w:val="Normal"/>
+    <w:qFormat/>
+    <w:pPr>
+      <w:ind w:left="567" w:hanging="0"/>
     </w:pPr>
     <w:rPr/>
   </w:style>

</xml_diff>